<commit_message>
first two pages of lit review
</commit_message>
<xml_diff>
--- a/Lit Review.docx
+++ b/Lit Review.docx
@@ -2,8 +2,10 @@
 <file path=word/document.xml><?xml version="1.0" encoding="utf-8"?>
 <w:document xmlns:wpc="http://schemas.microsoft.com/office/word/2010/wordprocessingCanvas" xmlns:cx="http://schemas.microsoft.com/office/drawing/2014/chartex" xmlns:cx1="http://schemas.microsoft.com/office/drawing/2015/9/8/chartex" xmlns:cx2="http://schemas.microsoft.com/office/drawing/2015/10/21/chartex" xmlns:cx3="http://schemas.microsoft.com/office/drawing/2016/5/9/chartex" xmlns:cx4="http://schemas.microsoft.com/office/drawing/2016/5/10/chartex" xmlns:cx5="http://schemas.microsoft.com/office/drawing/2016/5/11/chartex" xmlns:cx6="http://schemas.microsoft.com/office/drawing/2016/5/12/chartex" xmlns:cx7="http://schemas.microsoft.com/office/drawing/2016/5/13/chartex" xmlns:cx8="http://schemas.microsoft.com/office/drawing/2016/5/14/chartex" xmlns:mc="http://schemas.openxmlformats.org/markup-compatibility/2006" xmlns:aink="http://schemas.microsoft.com/office/drawing/2016/ink" xmlns:am3d="http://schemas.microsoft.com/office/drawing/2017/model3d" xmlns:o="urn:schemas-microsoft-com:office:office" xmlns:oel="http://schemas.microsoft.com/office/2019/extlst" xmlns:r="http://schemas.openxmlformats.org/officeDocument/2006/relationships" xmlns:m="http://schemas.openxmlformats.org/officeDocument/2006/math" xmlns:v="urn:schemas-microsoft-com:vml" xmlns:wp14="http://schemas.microsoft.com/office/word/2010/wordprocessingDrawing" xmlns:wp="http://schemas.openxmlformats.org/drawingml/2006/wordprocessingDrawing" xmlns:w10="urn:schemas-microsoft-com:office:word" xmlns:w="http://schemas.openxmlformats.org/wordprocessingml/2006/main" xmlns:w14="http://schemas.microsoft.com/office/word/2010/wordml" xmlns:w15="http://schemas.microsoft.com/office/word/2012/wordml" xmlns:w16cex="http://schemas.microsoft.com/office/word/2018/wordml/cex" xmlns:w16cid="http://schemas.microsoft.com/office/word/2016/wordml/cid" xmlns:w16="http://schemas.microsoft.com/office/word/2018/wordml" xmlns:w16sdtdh="http://schemas.microsoft.com/office/word/2020/wordml/sdtdatahash" xmlns:w16se="http://schemas.microsoft.com/office/word/2015/wordml/symex" xmlns:wpg="http://schemas.microsoft.com/office/word/2010/wordprocessingGroup" xmlns:wpi="http://schemas.microsoft.com/office/word/2010/wordprocessingInk" xmlns:wne="http://schemas.microsoft.com/office/word/2006/wordml" xmlns:wps="http://schemas.microsoft.com/office/word/2010/wordprocessingShape" mc:Ignorable="w14 w15 w16se w16cid w16 w16cex w16sdtdh wp14">
   <w:body>
-    <w:p/>
     <w:p>
+      <w:pPr>
+        <w:jc w:val="both"/>
+      </w:pPr>
       <w:r>
         <w:t xml:space="preserve">The following literature review provides insight into the existing works involving the medical imaging and machine learning, dose-related noise in CT and how these have been combined. It begins by providing context </w:t>
       </w:r>
@@ -31,10 +33,25 @@
         <w:t xml:space="preserve"> </w:t>
       </w:r>
       <w:r>
-        <w:t xml:space="preserve">The description, simulation, and removal of noise in X-Ray and Computed Tomography are then discussed. Gaps in this literature are then stated, and the relevant and previous end-to-end denoising and machine learning designs are reviewed. </w:t>
+        <w:t>The description, simulation, and removal of noise in X-Ray and Computed Tomography are then discussed. Gaps in this literature are then stated, and the relevant</w:t>
+      </w:r>
+      <w:r>
+        <w:t xml:space="preserve"> </w:t>
+      </w:r>
+      <w:r>
+        <w:t xml:space="preserve">end-to-end </w:t>
+      </w:r>
+      <w:r>
+        <w:t xml:space="preserve">architectures </w:t>
+      </w:r>
+      <w:r>
+        <w:t xml:space="preserve">are reviewed. </w:t>
       </w:r>
     </w:p>
     <w:p>
+      <w:pPr>
+        <w:jc w:val="both"/>
+      </w:pPr>
       <w:r>
         <w:t xml:space="preserve">Automatic Lung Functional Analysis is a well-established </w:t>
       </w:r>
@@ -42,13 +59,76 @@
         <w:t xml:space="preserve">area of study. With the recent explosion of applied machine learning research, the area has seen significant progress. [3] is an excellent example of this. </w:t>
       </w:r>
       <w:r>
-        <w:t xml:space="preserve">It analyses a few hundred papers published in 2021, that used machine learning to diagnose COVID-19. It focusses on investigating the clinical relevance of these papers, finding none of those provided to be clinically applicable. It goes on to provide common pitfalls and recommendations going forward for these kinds of problems, which will be particularly relevant in this thesis, in terms of how to go about developing, and assessing the model. The number of papers reviewed in [3] demonstrates how current and relevant the study area is, and thus how important it is to critically investigate the metrics and methods used in </w:t>
-      </w:r>
-      <w:r>
-        <w:t>its development.</w:t>
+        <w:t xml:space="preserve">It analyses a few hundred papers published in 2021, that used machine learning to diagnose COVID-19. </w:t>
+      </w:r>
+      <w:r>
+        <w:t>The paper [3]</w:t>
+      </w:r>
+      <w:r>
+        <w:t xml:space="preserve"> focusses on investigating the clinical relevance of the </w:t>
+      </w:r>
+      <w:r>
+        <w:t>reviewed research papers</w:t>
+      </w:r>
+      <w:r>
+        <w:t>, finding</w:t>
+      </w:r>
+      <w:r>
+        <w:t xml:space="preserve"> that</w:t>
+      </w:r>
+      <w:r>
+        <w:t xml:space="preserve"> none of </w:t>
+      </w:r>
+      <w:r>
+        <w:t xml:space="preserve">them were </w:t>
+      </w:r>
+      <w:r>
+        <w:t>clinically applicable</w:t>
+      </w:r>
+      <w:r>
+        <w:t xml:space="preserve"> for various reasons</w:t>
+      </w:r>
+      <w:r>
+        <w:t xml:space="preserve">.  </w:t>
+      </w:r>
+      <w:r>
+        <w:t xml:space="preserve">It also </w:t>
+      </w:r>
+      <w:r>
+        <w:t>provide</w:t>
+      </w:r>
+      <w:r>
+        <w:t>s</w:t>
+      </w:r>
+      <w:r>
+        <w:t xml:space="preserve"> common pitfalls and recommendations going forward</w:t>
+      </w:r>
+      <w:r>
+        <w:t xml:space="preserve"> specifically in the realm of automatic lung functional analysis.</w:t>
+      </w:r>
+      <w:r>
+        <w:t xml:space="preserve"> </w:t>
+      </w:r>
+      <w:r>
+        <w:t>This is</w:t>
+      </w:r>
+      <w:r>
+        <w:t xml:space="preserve"> particularly relevant, in terms of how </w:t>
+      </w:r>
+      <w:r>
+        <w:t>the model designed in this thesis will be developed and assessed</w:t>
+      </w:r>
+      <w:r>
+        <w:t>. The number of papers reviewed in [3] demonstrates how current the study area is, and thus how important it is to critically investigate the metrics and methods used</w:t>
+      </w:r>
+      <w:r>
+        <w:t>.</w:t>
       </w:r>
     </w:p>
     <w:p>
+      <w:pPr>
+        <w:jc w:val="both"/>
+      </w:pPr>
       <w:r>
         <w:t xml:space="preserve">Generally, the approaches to this </w:t>
       </w:r>
@@ -62,33 +142,371 @@
         <w:t>categorized into 1) deterministic and 2) data-driven methods</w:t>
       </w:r>
       <w:r>
-        <w:t xml:space="preserve">. Here the term “deterministic” is used to refer to direct methods such as those in classical computer vision, where a given input image will always provide the same output, while “data-driven” refers to models involving machine learning </w:t>
-      </w:r>
-      <w:r>
-        <w:t xml:space="preserve">with results based on </w:t>
+        <w:t xml:space="preserve">. </w:t>
+      </w:r>
+      <w:r>
+        <w:t>The</w:t>
+      </w:r>
+      <w:r>
+        <w:t xml:space="preserve"> term “deterministic” is used to refer </w:t>
+      </w:r>
+      <w:r>
+        <w:t xml:space="preserve">to </w:t>
+      </w:r>
+      <w:commentRangeStart w:id="1"/>
+      <w:r>
+        <w:t xml:space="preserve">direct, computational </w:t>
+      </w:r>
+      <w:commentRangeEnd w:id="1"/>
+      <w:r>
+        <w:rPr>
+          <w:rStyle w:val="CommentReference"/>
+        </w:rPr>
+        <w:commentReference w:id="1"/>
+      </w:r>
+      <w:r>
+        <w:t>methods such as those in classical computer vision, where a given input image will always provide the same output, while “data-driven” refers to models involving machine</w:t>
+      </w:r>
+      <w:r>
+        <w:t>-</w:t>
+      </w:r>
+      <w:r>
+        <w:t>learning</w:t>
+      </w:r>
+      <w:r>
+        <w:t>-type models</w:t>
+      </w:r>
+      <w:r>
+        <w:t xml:space="preserve"> </w:t>
+      </w:r>
+      <w:r>
+        <w:t>built from</w:t>
+      </w:r>
+      <w:r>
+        <w:t xml:space="preserve"> </w:t>
       </w:r>
       <w:r>
         <w:t>training data.</w:t>
       </w:r>
       <w:r>
-        <w:t xml:space="preserve"> Earlier models, such as those described in [4] and [</w:t>
-      </w:r>
-      <w:r>
-        <w:t>5] provide examples of deterministic models used for lung segmentation</w:t>
+        <w:t xml:space="preserve"> </w:t>
+      </w:r>
+    </w:p>
+    <w:p>
+      <w:pPr>
+        <w:jc w:val="both"/>
+      </w:pPr>
+      <w:r>
+        <w:t>Earlier models, such as those described in [4] and [</w:t>
+      </w:r>
+      <w:r>
+        <w:t xml:space="preserve">5] provide examples of deterministic </w:t>
+      </w:r>
+      <w:r>
+        <w:t>methods</w:t>
+      </w:r>
+      <w:r>
+        <w:t xml:space="preserve"> for lung segmentation</w:t>
+      </w:r>
+      <w:r>
+        <w:t xml:space="preserve"> and analysis</w:t>
       </w:r>
       <w:r>
         <w:t xml:space="preserve">.  </w:t>
       </w:r>
       <w:r>
-        <w:t xml:space="preserve">While [5] is more focused on the segmentation step, [4] demonstrates the effectiveness on the end goal – the task-based accuracy. Without any machine learning techniques, and a very limited dataset </w:t>
+        <w:t>While [5] is more focused on the segmentation step, [4] demonstrates the effectiveness on the end goal – the task-based accuracy</w:t>
+      </w:r>
+      <w:r>
+        <w:t xml:space="preserve"> for the classification of lung nodules</w:t>
+      </w:r>
+      <w:r>
+        <w:t>. Without any machine learning techniques, and a very limited dataset (only 38 scans), the method was quite successful</w:t>
+      </w:r>
+      <w:r>
+        <w:t xml:space="preserve">, failing </w:t>
+      </w:r>
+      <w:r>
+        <w:t>on</w:t>
+      </w:r>
+      <w:r>
+        <w:t xml:space="preserve"> only 4.9% of the test set. [5] describes the </w:t>
+      </w:r>
+      <w:r>
+        <w:t>development</w:t>
+      </w:r>
+      <w:r>
+        <w:t xml:space="preserve"> of </w:t>
+      </w:r>
+      <w:r>
+        <w:t>an automatic method for the segmentation of 3-Dimensional CT reconstructions. It introduce</w:t>
+      </w:r>
+      <w:r>
+        <w:t>s</w:t>
+      </w:r>
+      <w:r>
+        <w:t xml:space="preserve"> optimal (dynamic) thresholding and used dynamic programming to identify anterior and posterior junction lines. The paper provides a useful </w:t>
+      </w:r>
+      <w:r>
+        <w:t xml:space="preserve">in-depth statistical analysis of the results that </w:t>
+      </w:r>
+      <w:r>
+        <w:t>will</w:t>
+      </w:r>
+      <w:r>
+        <w:t xml:space="preserve"> be very useful</w:t>
+      </w:r>
+      <w:r>
+        <w:t xml:space="preserve"> when informing the assessment of the results of this thesis</w:t>
+      </w:r>
+      <w:r>
+        <w:t xml:space="preserve">. Both [4] and [5] were relatively successful, without the use of a data-driven approach. </w:t>
+      </w:r>
+      <w:r>
+        <w:t>Deterministic methods can thus contribute significantly to the end-to-end system developed here.</w:t>
+      </w:r>
+    </w:p>
+    <w:p>
+      <w:pPr>
+        <w:jc w:val="both"/>
+      </w:pPr>
+      <w:r>
+        <w:t xml:space="preserve">Modern papers are </w:t>
+      </w:r>
+      <w:r>
+        <w:t>incre</w:t>
+      </w:r>
+      <w:r>
+        <w:t>a</w:t>
+      </w:r>
+      <w:r>
+        <w:t>singly</w:t>
+      </w:r>
+      <w:r>
+        <w:t xml:space="preserve"> focused on the development of data-driven</w:t>
+      </w:r>
+      <w:r>
+        <w:t xml:space="preserve">, </w:t>
+      </w:r>
+      <w:r>
+        <w:t xml:space="preserve">machine learning models. [2] compares the use of pre-trained deep-learning image models with training from scratch for </w:t>
+      </w:r>
+      <w:r>
+        <w:t xml:space="preserve">several medical imaging modalities and datasets. The results </w:t>
+      </w:r>
+      <w:r>
+        <w:lastRenderedPageBreak/>
+        <w:t xml:space="preserve">showed that the pre-trained models </w:t>
+      </w:r>
+      <w:r>
+        <w:t xml:space="preserve">usually </w:t>
+      </w:r>
+      <w:r>
+        <w:t xml:space="preserve">outperformed those built from scratch, particularly when the training dataset decreased in size. </w:t>
+      </w:r>
+      <w:r>
+        <w:t xml:space="preserve">Deep and shallow fine-tuning was also compared, and </w:t>
+      </w:r>
+      <w:r>
+        <w:t>overall,</w:t>
+      </w:r>
+      <w:r>
+        <w:t xml:space="preserve"> the paper shows just how useful pre-trained models can be when combined and trained with task-specific data. [6] is an example of </w:t>
+      </w:r>
+      <w:r>
+        <w:t>a 3D network</w:t>
+      </w:r>
+      <w:r>
+        <w:t xml:space="preserve"> architecture</w:t>
+      </w:r>
+      <w:r>
+        <w:t xml:space="preserve"> used for lung nodule detection, </w:t>
       </w:r>
       <w:proofErr w:type="gramStart"/>
       <w:r>
-        <w:t>( only</w:t>
+        <w:t>similar to</w:t>
       </w:r>
       <w:proofErr w:type="gramEnd"/>
       <w:r>
-        <w:t xml:space="preserve"> 38 scans), the method was quite successful </w:t>
+        <w:t xml:space="preserve"> the</w:t>
+      </w:r>
+      <w:r>
+        <w:t xml:space="preserve"> popular</w:t>
+      </w:r>
+      <w:r>
+        <w:t xml:space="preserve"> U-net architecture </w:t>
+      </w:r>
+      <w:r>
+        <w:t>[9]</w:t>
+      </w:r>
+      <w:r>
+        <w:t xml:space="preserve">. </w:t>
+      </w:r>
+      <w:r>
+        <w:t xml:space="preserve">[6] </w:t>
+      </w:r>
+      <w:r>
+        <w:t>also discusses and compares other</w:t>
+      </w:r>
+      <w:r>
+        <w:t xml:space="preserve"> popular machine learning architectures and tools (including the pre-trained models mentioned in [2] used for lung functional analysis.</w:t>
+      </w:r>
+      <w:r>
+        <w:t xml:space="preserve"> The 3D type of architecture in [6], being popular and current, will be relevantly applied in this study. Furthermore,</w:t>
+      </w:r>
+      <w:r>
+        <w:t xml:space="preserve"> [6] provides a </w:t>
+      </w:r>
+      <w:r>
+        <w:t xml:space="preserve">valuable, </w:t>
+      </w:r>
+      <w:r>
+        <w:t>robust statistical argument</w:t>
+      </w:r>
+      <w:r>
+        <w:t xml:space="preserve"> to </w:t>
+      </w:r>
+      <w:r>
+        <w:t>base our</w:t>
+      </w:r>
+      <w:r>
+        <w:t xml:space="preserve"> assessment</w:t>
+      </w:r>
+      <w:r>
+        <w:t xml:space="preserve"> from</w:t>
+      </w:r>
+      <w:r>
+        <w:t>.</w:t>
+      </w:r>
+    </w:p>
+    <w:p>
+      <w:pPr>
+        <w:jc w:val="both"/>
+      </w:pPr>
+      <w:r>
+        <w:t>The dose</w:t>
+      </w:r>
+      <w:r>
+        <w:t xml:space="preserve"> vs </w:t>
+      </w:r>
+      <w:r>
+        <w:t xml:space="preserve">image quality tradeoff is another significant aspect of study in Computed </w:t>
+      </w:r>
+      <w:r>
+        <w:t xml:space="preserve">Tomography and Medical Imaging </w:t>
+      </w:r>
+      <w:r>
+        <w:t>research.</w:t>
+      </w:r>
+      <w:r>
+        <w:t xml:space="preserve"> As described in [7] and [8], higher doses are linked to higher image quality, but also more risk to the patient, while </w:t>
+      </w:r>
+      <w:r>
+        <w:t>low doses</w:t>
+      </w:r>
+      <w:r>
+        <w:t xml:space="preserve"> are better for the patient, but result in much more noise. The ALARA principle </w:t>
+      </w:r>
+      <w:r>
+        <w:t>(</w:t>
+      </w:r>
+      <w:r>
+        <w:t xml:space="preserve">As Low </w:t>
+      </w:r>
+      <w:proofErr w:type="gramStart"/>
+      <w:r>
+        <w:t>As</w:t>
+      </w:r>
+      <w:proofErr w:type="gramEnd"/>
+      <w:r>
+        <w:t xml:space="preserve"> Reasonably Achievable)</w:t>
+      </w:r>
+      <w:r>
+        <w:t xml:space="preserve"> </w:t>
+      </w:r>
+      <w:r>
+        <w:t xml:space="preserve">describes the goal of gaining as much information as possible with as low radiation dose as possible. [7] details the sources and effects of image quality issues in </w:t>
+      </w:r>
+      <w:r>
+        <w:t>low dose</w:t>
+      </w:r>
+      <w:r>
+        <w:t xml:space="preserve"> Computed Tomography as well as the effect of CT exposure on humans</w:t>
+      </w:r>
+      <w:r>
+        <w:t>. Understanding th</w:t>
+      </w:r>
+      <w:r>
+        <w:t>e physical aspects of this</w:t>
+      </w:r>
+      <w:r>
+        <w:t xml:space="preserve"> relationship is </w:t>
+      </w:r>
+      <w:r>
+        <w:t>necessary</w:t>
+      </w:r>
+      <w:r>
+        <w:t xml:space="preserve"> for the accurate simulation of low dose</w:t>
+      </w:r>
+      <w:r>
+        <w:t xml:space="preserve"> imaging</w:t>
+      </w:r>
+      <w:r>
+        <w:t xml:space="preserve"> in this thesis. [8] provides an alternative perspective, providing a more practical description of how CT scanner</w:t>
+      </w:r>
+      <w:r>
+        <w:t xml:space="preserve"> dose</w:t>
+      </w:r>
+      <w:r>
+        <w:t xml:space="preserve"> settings</w:t>
+      </w:r>
+      <w:r>
+        <w:t xml:space="preserve"> (included in the CT DICOM file headers) </w:t>
+      </w:r>
+      <w:r>
+        <w:t>affect</w:t>
+      </w:r>
+      <w:r>
+        <w:t xml:space="preserve"> patients medically</w:t>
+      </w:r>
+      <w:r>
+        <w:t xml:space="preserve"> and the effective dose patients experience as a result</w:t>
+      </w:r>
+      <w:r>
+        <w:t>. The nuance</w:t>
+      </w:r>
+      <w:r>
+        <w:t>s</w:t>
+      </w:r>
+      <w:r>
+        <w:t xml:space="preserve"> </w:t>
+      </w:r>
+      <w:r>
+        <w:t xml:space="preserve">of </w:t>
+      </w:r>
+      <w:r>
+        <w:t xml:space="preserve">CTDI, Effective Dose and Radiation Energy transfer is described, </w:t>
+      </w:r>
+      <w:r>
+        <w:t>clarifying the concept of</w:t>
+      </w:r>
+      <w:r>
+        <w:t xml:space="preserve"> “low dose”. Furthermore, [8] details several metrics that are used to describe CT image quality, including Contrast-to-Noise Ratio (CNR) which is not mentioned in [7]. </w:t>
+      </w:r>
+      <w:r>
+        <w:t xml:space="preserve">The description and effects of this </w:t>
+      </w:r>
+      <w:r>
+        <w:t xml:space="preserve">tradeoff thus </w:t>
+      </w:r>
+      <w:r>
+        <w:t xml:space="preserve">justifies the need to improve the modelling of low dose CT images. </w:t>
+      </w:r>
+    </w:p>
+    <w:p/>
+    <w:p>
+      <w:r>
+        <w:t xml:space="preserve"> </w:t>
       </w:r>
     </w:p>
     <w:sectPr>
@@ -120,24 +538,44 @@
       </w:r>
     </w:p>
   </w:comment>
+  <w:comment w:id="1" w:author="Adrian Mc Intosh" w:date="2024-08-23T10:39:00Z" w:initials="AM">
+    <w:p>
+      <w:r>
+        <w:rPr>
+          <w:rStyle w:val="CommentReference"/>
+        </w:rPr>
+        <w:annotationRef/>
+      </w:r>
+      <w:r>
+        <w:rPr>
+          <w:sz w:val="20"/>
+          <w:szCs w:val="20"/>
+        </w:rPr>
+        <w:t>Perhaps there is a better way to describe this</w:t>
+      </w:r>
+    </w:p>
+  </w:comment>
 </w:comments>
 </file>
 
 <file path=word/commentsExtended.xml><?xml version="1.0" encoding="utf-8"?>
 <w15:commentsEx xmlns:wpc="http://schemas.microsoft.com/office/word/2010/wordprocessingCanvas" xmlns:cx="http://schemas.microsoft.com/office/drawing/2014/chartex" xmlns:cx1="http://schemas.microsoft.com/office/drawing/2015/9/8/chartex" xmlns:cx2="http://schemas.microsoft.com/office/drawing/2015/10/21/chartex" xmlns:cx3="http://schemas.microsoft.com/office/drawing/2016/5/9/chartex" xmlns:cx4="http://schemas.microsoft.com/office/drawing/2016/5/10/chartex" xmlns:cx5="http://schemas.microsoft.com/office/drawing/2016/5/11/chartex" xmlns:cx6="http://schemas.microsoft.com/office/drawing/2016/5/12/chartex" xmlns:cx7="http://schemas.microsoft.com/office/drawing/2016/5/13/chartex" xmlns:cx8="http://schemas.microsoft.com/office/drawing/2016/5/14/chartex" xmlns:mc="http://schemas.openxmlformats.org/markup-compatibility/2006" xmlns:aink="http://schemas.microsoft.com/office/drawing/2016/ink" xmlns:am3d="http://schemas.microsoft.com/office/drawing/2017/model3d" xmlns:o="urn:schemas-microsoft-com:office:office" xmlns:oel="http://schemas.microsoft.com/office/2019/extlst" xmlns:r="http://schemas.openxmlformats.org/officeDocument/2006/relationships" xmlns:m="http://schemas.openxmlformats.org/officeDocument/2006/math" xmlns:v="urn:schemas-microsoft-com:vml" xmlns:wp14="http://schemas.microsoft.com/office/word/2010/wordprocessingDrawing" xmlns:wp="http://schemas.openxmlformats.org/drawingml/2006/wordprocessingDrawing" xmlns:w10="urn:schemas-microsoft-com:office:word" xmlns:w="http://schemas.openxmlformats.org/wordprocessingml/2006/main" xmlns:w14="http://schemas.microsoft.com/office/word/2010/wordml" xmlns:w15="http://schemas.microsoft.com/office/word/2012/wordml" xmlns:w16cex="http://schemas.microsoft.com/office/word/2018/wordml/cex" xmlns:w16cid="http://schemas.microsoft.com/office/word/2016/wordml/cid" xmlns:w16="http://schemas.microsoft.com/office/word/2018/wordml" xmlns:w16sdtdh="http://schemas.microsoft.com/office/word/2020/wordml/sdtdatahash" xmlns:w16se="http://schemas.microsoft.com/office/word/2015/wordml/symex" xmlns:wpg="http://schemas.microsoft.com/office/word/2010/wordprocessingGroup" xmlns:wpi="http://schemas.microsoft.com/office/word/2010/wordprocessingInk" xmlns:wne="http://schemas.microsoft.com/office/word/2006/wordml" xmlns:wps="http://schemas.microsoft.com/office/word/2010/wordprocessingShape" mc:Ignorable="w14 w15 w16se w16cid w16 w16cex w16sdtdh wp14">
   <w15:commentEx w15:paraId="3A99ECD0" w15:done="0"/>
+  <w15:commentEx w15:paraId="59ED2242" w15:done="0"/>
 </w15:commentsEx>
 </file>
 
 <file path=word/commentsExtensible.xml><?xml version="1.0" encoding="utf-8"?>
 <w16cex:commentsExtensible xmlns:wpc="http://schemas.microsoft.com/office/word/2010/wordprocessingCanvas" xmlns:cx="http://schemas.microsoft.com/office/drawing/2014/chartex" xmlns:cx1="http://schemas.microsoft.com/office/drawing/2015/9/8/chartex" xmlns:cx2="http://schemas.microsoft.com/office/drawing/2015/10/21/chartex" xmlns:cx3="http://schemas.microsoft.com/office/drawing/2016/5/9/chartex" xmlns:cx4="http://schemas.microsoft.com/office/drawing/2016/5/10/chartex" xmlns:cx5="http://schemas.microsoft.com/office/drawing/2016/5/11/chartex" xmlns:cx6="http://schemas.microsoft.com/office/drawing/2016/5/12/chartex" xmlns:cx7="http://schemas.microsoft.com/office/drawing/2016/5/13/chartex" xmlns:cx8="http://schemas.microsoft.com/office/drawing/2016/5/14/chartex" xmlns:cr="http://schemas.microsoft.com/office/comments/2020/reactions" xmlns:mc="http://schemas.openxmlformats.org/markup-compatibility/2006" xmlns:aink="http://schemas.microsoft.com/office/drawing/2016/ink" xmlns:am3d="http://schemas.microsoft.com/office/drawing/2017/model3d" xmlns:o="urn:schemas-microsoft-com:office:office" xmlns:oel="http://schemas.microsoft.com/office/2019/extlst" xmlns:r="http://schemas.openxmlformats.org/officeDocument/2006/relationships" xmlns:m="http://schemas.openxmlformats.org/officeDocument/2006/math" xmlns:v="urn:schemas-microsoft-com:vml" xmlns:wp14="http://schemas.microsoft.com/office/word/2010/wordprocessingDrawing" xmlns:wp="http://schemas.openxmlformats.org/drawingml/2006/wordprocessingDrawing" xmlns:w10="urn:schemas-microsoft-com:office:word" xmlns:w="http://schemas.openxmlformats.org/wordprocessingml/2006/main" xmlns:w14="http://schemas.microsoft.com/office/word/2010/wordml" xmlns:w15="http://schemas.microsoft.com/office/word/2012/wordml" xmlns:w16cex="http://schemas.microsoft.com/office/word/2018/wordml/cex" xmlns:w16cid="http://schemas.microsoft.com/office/word/2016/wordml/cid" xmlns:w16="http://schemas.microsoft.com/office/word/2018/wordml" xmlns:w16sdtdh="http://schemas.microsoft.com/office/word/2020/wordml/sdtdatahash" xmlns:w16se="http://schemas.microsoft.com/office/word/2015/wordml/symex" xmlns:wpg="http://schemas.microsoft.com/office/word/2010/wordprocessingGroup" xmlns:wpi="http://schemas.microsoft.com/office/word/2010/wordprocessingInk" xmlns:wne="http://schemas.microsoft.com/office/word/2006/wordml" xmlns:wps="http://schemas.microsoft.com/office/word/2010/wordprocessingShape" mc:Ignorable="w14 w15 w16se w16cid w16 w16cex w16sdtdh cr wp14">
   <w16cex:commentExtensible w16cex:durableId="2BCBF00B" w16cex:dateUtc="2024-08-22T21:16:00Z"/>
+  <w16cex:commentExtensible w16cex:durableId="69C81F54" w16cex:dateUtc="2024-08-23T08:39:00Z"/>
 </w16cex:commentsExtensible>
 </file>
 
 <file path=word/commentsIds.xml><?xml version="1.0" encoding="utf-8"?>
 <w16cid:commentsIds xmlns:wpc="http://schemas.microsoft.com/office/word/2010/wordprocessingCanvas" xmlns:cx="http://schemas.microsoft.com/office/drawing/2014/chartex" xmlns:cx1="http://schemas.microsoft.com/office/drawing/2015/9/8/chartex" xmlns:cx2="http://schemas.microsoft.com/office/drawing/2015/10/21/chartex" xmlns:cx3="http://schemas.microsoft.com/office/drawing/2016/5/9/chartex" xmlns:cx4="http://schemas.microsoft.com/office/drawing/2016/5/10/chartex" xmlns:cx5="http://schemas.microsoft.com/office/drawing/2016/5/11/chartex" xmlns:cx6="http://schemas.microsoft.com/office/drawing/2016/5/12/chartex" xmlns:cx7="http://schemas.microsoft.com/office/drawing/2016/5/13/chartex" xmlns:cx8="http://schemas.microsoft.com/office/drawing/2016/5/14/chartex" xmlns:mc="http://schemas.openxmlformats.org/markup-compatibility/2006" xmlns:aink="http://schemas.microsoft.com/office/drawing/2016/ink" xmlns:am3d="http://schemas.microsoft.com/office/drawing/2017/model3d" xmlns:o="urn:schemas-microsoft-com:office:office" xmlns:oel="http://schemas.microsoft.com/office/2019/extlst" xmlns:r="http://schemas.openxmlformats.org/officeDocument/2006/relationships" xmlns:m="http://schemas.openxmlformats.org/officeDocument/2006/math" xmlns:v="urn:schemas-microsoft-com:vml" xmlns:wp14="http://schemas.microsoft.com/office/word/2010/wordprocessingDrawing" xmlns:wp="http://schemas.openxmlformats.org/drawingml/2006/wordprocessingDrawing" xmlns:w10="urn:schemas-microsoft-com:office:word" xmlns:w="http://schemas.openxmlformats.org/wordprocessingml/2006/main" xmlns:w14="http://schemas.microsoft.com/office/word/2010/wordml" xmlns:w15="http://schemas.microsoft.com/office/word/2012/wordml" xmlns:w16cex="http://schemas.microsoft.com/office/word/2018/wordml/cex" xmlns:w16cid="http://schemas.microsoft.com/office/word/2016/wordml/cid" xmlns:w16="http://schemas.microsoft.com/office/word/2018/wordml" xmlns:w16sdtdh="http://schemas.microsoft.com/office/word/2020/wordml/sdtdatahash" xmlns:w16se="http://schemas.microsoft.com/office/word/2015/wordml/symex" xmlns:wpg="http://schemas.microsoft.com/office/word/2010/wordprocessingGroup" xmlns:wpi="http://schemas.microsoft.com/office/word/2010/wordprocessingInk" xmlns:wne="http://schemas.microsoft.com/office/word/2006/wordml" xmlns:wps="http://schemas.microsoft.com/office/word/2010/wordprocessingShape" mc:Ignorable="w14 w15 w16se w16cid w16 w16cex w16sdtdh wp14">
   <w16cid:commentId w16cid:paraId="3A99ECD0" w16cid:durableId="2BCBF00B"/>
+  <w16cid:commentId w16cid:paraId="59ED2242" w16cid:durableId="69C81F54"/>
 </w16cid:commentsIds>
 </file>
 

</xml_diff>

<commit_message>
progress with lit review
</commit_message>
<xml_diff>
--- a/Lit Review.docx
+++ b/Lit Review.docx
@@ -408,10 +408,7 @@
         <w:t xml:space="preserve"> are better for the patient, but result in much more noise. The ALARA principle </w:t>
       </w:r>
       <w:r>
-        <w:t>(</w:t>
-      </w:r>
-      <w:r>
-        <w:t xml:space="preserve">As Low </w:t>
+        <w:t xml:space="preserve">(As Low </w:t>
       </w:r>
       <w:proofErr w:type="gramStart"/>
       <w:r>
@@ -419,69 +416,66 @@
       </w:r>
       <w:proofErr w:type="gramEnd"/>
       <w:r>
-        <w:t xml:space="preserve"> Reasonably Achievable)</w:t>
+        <w:t xml:space="preserve"> Reasonably Achievable) </w:t>
+      </w:r>
+      <w:r>
+        <w:t xml:space="preserve">describes the goal of gaining as much information as possible with as low radiation dose as possible. [7] details the sources and effects of image quality issues in </w:t>
+      </w:r>
+      <w:r>
+        <w:t>low dose</w:t>
+      </w:r>
+      <w:r>
+        <w:t xml:space="preserve"> Computed Tomography as well as the effect of CT exposure on humans</w:t>
+      </w:r>
+      <w:r>
+        <w:t>. Understanding th</w:t>
+      </w:r>
+      <w:r>
+        <w:t>e physical aspects of this</w:t>
+      </w:r>
+      <w:r>
+        <w:t xml:space="preserve"> relationship is </w:t>
+      </w:r>
+      <w:r>
+        <w:t>necessary</w:t>
+      </w:r>
+      <w:r>
+        <w:t xml:space="preserve"> for the accurate simulation of low dose</w:t>
+      </w:r>
+      <w:r>
+        <w:t xml:space="preserve"> imaging</w:t>
+      </w:r>
+      <w:r>
+        <w:t xml:space="preserve"> in this thesis. [8] provides an alternative perspective, providing a more practical description of how CT scanner</w:t>
+      </w:r>
+      <w:r>
+        <w:t xml:space="preserve"> dose</w:t>
+      </w:r>
+      <w:r>
+        <w:t xml:space="preserve"> settings</w:t>
+      </w:r>
+      <w:r>
+        <w:t xml:space="preserve"> (included in the CT DICOM file headers) </w:t>
+      </w:r>
+      <w:r>
+        <w:t>affect</w:t>
+      </w:r>
+      <w:r>
+        <w:t xml:space="preserve"> patients medically</w:t>
+      </w:r>
+      <w:r>
+        <w:t xml:space="preserve"> and the effective dose patients experience as a result</w:t>
+      </w:r>
+      <w:r>
+        <w:t>. The nuance</w:t>
+      </w:r>
+      <w:r>
+        <w:t>s</w:t>
       </w:r>
       <w:r>
         <w:t xml:space="preserve"> </w:t>
       </w:r>
       <w:r>
-        <w:t xml:space="preserve">describes the goal of gaining as much information as possible with as low radiation dose as possible. [7] details the sources and effects of image quality issues in </w:t>
-      </w:r>
-      <w:r>
-        <w:t>low dose</w:t>
-      </w:r>
-      <w:r>
-        <w:t xml:space="preserve"> Computed Tomography as well as the effect of CT exposure on humans</w:t>
-      </w:r>
-      <w:r>
-        <w:t>. Understanding th</w:t>
-      </w:r>
-      <w:r>
-        <w:t>e physical aspects of this</w:t>
-      </w:r>
-      <w:r>
-        <w:t xml:space="preserve"> relationship is </w:t>
-      </w:r>
-      <w:r>
-        <w:t>necessary</w:t>
-      </w:r>
-      <w:r>
-        <w:t xml:space="preserve"> for the accurate simulation of low dose</w:t>
-      </w:r>
-      <w:r>
-        <w:t xml:space="preserve"> imaging</w:t>
-      </w:r>
-      <w:r>
-        <w:t xml:space="preserve"> in this thesis. [8] provides an alternative perspective, providing a more practical description of how CT scanner</w:t>
-      </w:r>
-      <w:r>
-        <w:t xml:space="preserve"> dose</w:t>
-      </w:r>
-      <w:r>
-        <w:t xml:space="preserve"> settings</w:t>
-      </w:r>
-      <w:r>
-        <w:t xml:space="preserve"> (included in the CT DICOM file headers) </w:t>
-      </w:r>
-      <w:r>
-        <w:t>affect</w:t>
-      </w:r>
-      <w:r>
-        <w:t xml:space="preserve"> patients medically</w:t>
-      </w:r>
-      <w:r>
-        <w:t xml:space="preserve"> and the effective dose patients experience as a result</w:t>
-      </w:r>
-      <w:r>
-        <w:t>. The nuance</w:t>
-      </w:r>
-      <w:r>
-        <w:t>s</w:t>
-      </w:r>
-      <w:r>
-        <w:t xml:space="preserve"> </w:t>
-      </w:r>
-      <w:r>
         <w:t xml:space="preserve">of </w:t>
       </w:r>
       <w:r>
@@ -502,6 +496,11 @@
       <w:r>
         <w:t xml:space="preserve">justifies the need to improve the modelling of low dose CT images. </w:t>
       </w:r>
+    </w:p>
+    <w:p>
+      <w:pPr>
+        <w:jc w:val="both"/>
+      </w:pPr>
     </w:p>
     <w:p/>
     <w:p>

</xml_diff>

<commit_message>
more lit review progress
</commit_message>
<xml_diff>
--- a/Lit Review.docx
+++ b/Lit Review.docx
@@ -641,16 +641,7 @@
         <w:t xml:space="preserve">investigated </w:t>
       </w:r>
       <w:r>
-        <w:t xml:space="preserve">denoising methods, three reviews [10, 11, 12] were used </w:t>
-      </w:r>
-      <w:r>
-        <w:t xml:space="preserve">to frame </w:t>
-      </w:r>
-      <w:r>
-        <w:t>the discussion of denoising</w:t>
-      </w:r>
-      <w:r>
-        <w:t xml:space="preserve">, with more detail being provided on </w:t>
+        <w:t xml:space="preserve">denoising methods, three reviews [10, 11, 12] were used to frame the discussion of denoising, with more detail being provided on </w:t>
       </w:r>
       <w:r>
         <w:t>several</w:t>
@@ -660,6 +651,15 @@
       </w:r>
       <w:r>
         <w:t xml:space="preserve"> </w:t>
+      </w:r>
+      <w:r>
+        <w:t>[10] focusses on medical image noise and denoising in general, describing several modalities, including computed tomography. [11] provides a more in-depth survey of traditional CT image denoising techniques</w:t>
+      </w:r>
+      <w:r>
+        <w:t>. [12] is also primarily on CT image denoising, however is more focused on Deep Learning approaches and relevant issues. All three reviews at least b</w:t>
+      </w:r>
+      <w:r>
+        <w:t>riefly mention the traditional denoising methods, and image quality and denoising metrics.</w:t>
       </w:r>
     </w:p>
     <w:p>
@@ -762,13 +762,7 @@
         <w:commentReference w:id="2"/>
       </w:r>
       <w:r>
-        <w:t xml:space="preserve"> The noise distribution present in CT images varies depending on several factors including the type of machine and the reconstruction algorithm used [11] and can be accurately modelled as Poisson or Additive Gaussian white noise (in the case of multi-detector CT scanners). In general, it can be modelled using a Gaussian distribution </w:t>
-      </w:r>
-      <w:r>
-        <w:t>[10,11,12]</w:t>
-      </w:r>
-      <w:r>
-        <w:t xml:space="preserve">, thanks to an application of the Central Limit Theorem </w:t>
+        <w:t xml:space="preserve"> The noise distribution present in CT images varies depending on several factors including the type of machine and the reconstruction algorithm used [11] and can be accurately modelled as Poisson or Additive Gaussian white noise (in the case of multi-detector CT scanners). In general, it can be modelled using a Gaussian distribution [10,11,12], thanks to an application of the Central Limit Theorem </w:t>
       </w:r>
       <w:r>
         <w:t>[14]</w:t>
@@ -845,7 +839,11 @@
         <w:t>the spatial domain image is retrieved with the inverse radon transform</w:t>
       </w:r>
       <w:r>
-        <w:t>. Projection-domain techniques are those that are applied in the Sinogram domain to suppress noise.</w:t>
+        <w:t xml:space="preserve">. Projection-domain techniques </w:t>
+      </w:r>
+      <w:r>
+        <w:lastRenderedPageBreak/>
+        <w:t>are those that are applied in the Sinogram domain to suppress noise.</w:t>
       </w:r>
       <w:r>
         <w:t xml:space="preserve"> Without the use of any processing before back-projection is applied, image is often blurry. Filtered Back-projection [15] was the first solution to this, which involved taking the two-dimensional discrete fourier transform of the sinogram and applying a ramp high-pass filter to it to remove the blur. From there, Iterative Reconstruction (IR) methods were developed</w:t>
@@ -854,22 +852,329 @@
         <w:t xml:space="preserve"> [16]</w:t>
       </w:r>
       <w:r>
-        <w:t xml:space="preserve">, including Compressed </w:t>
+        <w:t xml:space="preserve">, including Compressed Sensing [10]. IR essentially extends FBP by </w:t>
+      </w:r>
+      <w:r>
+        <w:t>applying it as an iterative algorithm. I</w:t>
+      </w:r>
+      <w:r>
+        <w:t>t</w:t>
+      </w:r>
+      <w:r>
+        <w:t xml:space="preserve"> produces better quality images, particularly in cases with low-dose and/or sparse data.</w:t>
+      </w:r>
+      <w:r>
+        <w:t xml:space="preserve"> Understanding the algorithms in this step are useful in understanding where the output images come from and how noise propagates through several steps before being produced in the CT image.</w:t>
+      </w:r>
+    </w:p>
+    <w:p>
+      <w:pPr>
+        <w:jc w:val="both"/>
+        <w:rPr>
+          <w:u w:val="single"/>
+        </w:rPr>
+      </w:pPr>
+      <w:r>
+        <w:rPr>
+          <w:u w:val="single"/>
+        </w:rPr>
+        <w:t>Traditional post-processing techniques</w:t>
+      </w:r>
+    </w:p>
+    <w:p>
+      <w:pPr>
+        <w:jc w:val="both"/>
+      </w:pPr>
+      <w:r>
+        <w:t>Traditional post-processing techniques include a variety of deterministic algorithms applied to the CT image in the spatial domain (once the inverse radon transform has been applied to the sinogram).</w:t>
+      </w:r>
+      <w:r>
+        <w:t xml:space="preserve"> </w:t>
+      </w:r>
+      <w:r>
+        <w:t xml:space="preserve">Traditional smoothing filters </w:t>
+      </w:r>
+      <w:r>
+        <w:t>smoothing filters</w:t>
+      </w:r>
+      <w:r>
+        <w:t xml:space="preserve"> </w:t>
+      </w:r>
+      <w:r>
+        <w:t xml:space="preserve">typically </w:t>
+      </w:r>
+      <w:r>
+        <w:t>update</w:t>
+      </w:r>
+      <w:r>
+        <w:t xml:space="preserve"> a pixel</w:t>
+      </w:r>
+      <w:r>
+        <w:t>’s</w:t>
+      </w:r>
+      <w:r>
+        <w:t xml:space="preserve"> intensity value to be a weighted average of just</w:t>
+      </w:r>
+      <w:r>
+        <w:t xml:space="preserve"> the</w:t>
+      </w:r>
+      <w:r>
+        <w:t xml:space="preserve"> surrounding pixel</w:t>
+      </w:r>
+      <w:r>
+        <w:t xml:space="preserve"> intensities. Non-local Means (NLM) [17] however, computes every pixel as a weighted average of the pixels in the entire image. Each weight is calculated based on the statistical similarity and L2 distance between the given pixel’s surrounding “neighborhood” window and the other pixel’s surrounding “neighborhood” window. The result is efficient and effective denoising</w:t>
+      </w:r>
+      <w:r>
+        <w:t xml:space="preserve"> while preserving important clinical information [11]. NLM has</w:t>
+      </w:r>
+      <w:r>
+        <w:t xml:space="preserve"> the</w:t>
+      </w:r>
+      <w:r>
+        <w:t xml:space="preserve"> drawbacks of discarding small details and requiring a high operation time. </w:t>
+      </w:r>
+      <w:r>
+        <w:t>To deal with this, the Total Variation</w:t>
+      </w:r>
+      <w:r>
+        <w:t xml:space="preserve"> (TV)</w:t>
+      </w:r>
+      <w:r>
+        <w:t xml:space="preserve"> method, originally described in [18] was developed. </w:t>
+      </w:r>
+      <w:r>
+        <w:t>It works by minimizing the “Total Variation”</w:t>
+      </w:r>
+      <w:r>
+        <w:t xml:space="preserve"> function</w:t>
+      </w:r>
+      <w:r>
+        <w:t xml:space="preserve"> of the image, smoothing out noise, but maintaining edges by using a regularization term. With time, the method was further developed and improved upon [11]. Principles of NLM have been incorporated into TV in the probabilistic </w:t>
+      </w:r>
+      <w:r>
+        <w:t>NLTV (PNLTV) method, which result in keeping the fine details unchanged, but keeping the denoised images sharp and smooth.</w:t>
+      </w:r>
+    </w:p>
+    <w:p>
+      <w:pPr>
+        <w:jc w:val="both"/>
+      </w:pPr>
+      <w:r>
+        <w:t xml:space="preserve">The wavelet </w:t>
+      </w:r>
+      <w:proofErr w:type="gramStart"/>
+      <w:r>
+        <w:t>transform</w:t>
+      </w:r>
+      <w:proofErr w:type="gramEnd"/>
+      <w:r>
+        <w:t xml:space="preserve"> [19] is a useful tool in </w:t>
+      </w:r>
+      <w:r>
+        <w:t xml:space="preserve">CT image denoising. The wavelet-based denoising method essentially works by first choosing an appropriate wavelet basis, applying the wavelet transform on the imaging, performing denoising by estimating the noise variance and applying thresholding, and finally applying the inverse wavelet transform to obtain the noise-suppressed image [11]. </w:t>
+      </w:r>
+      <w:r>
+        <w:t>T</w:t>
+      </w:r>
+      <w:r>
+        <w:t xml:space="preserve">hresholding refers to the operation of </w:t>
+      </w:r>
+      <w:r>
+        <w:t>updating</w:t>
+      </w:r>
+      <w:r>
+        <w:t xml:space="preserve"> wavelet coefficients where </w:t>
+      </w:r>
+      <w:r>
+        <w:t>their values</w:t>
+      </w:r>
+      <w:r>
+        <w:t xml:space="preserve"> are below a certain threshold</w:t>
+      </w:r>
+      <w:r>
+        <w:t>. Several papers</w:t>
+      </w:r>
+      <w:r>
+        <w:t xml:space="preserve"> </w:t>
+      </w:r>
+      <w:proofErr w:type="spellStart"/>
+      <w:r>
+        <w:t>papers</w:t>
+      </w:r>
+      <w:proofErr w:type="spellEnd"/>
+      <w:r>
+        <w:t xml:space="preserve"> have improved upon the method</w:t>
+      </w:r>
+      <w:r>
+        <w:t xml:space="preserve"> [11]</w:t>
+      </w:r>
+      <w:r>
+        <w:t xml:space="preserve">.  </w:t>
+      </w:r>
+      <w:r>
+        <w:t>Advances</w:t>
+      </w:r>
+      <w:r>
+        <w:t xml:space="preserve"> include </w:t>
+      </w:r>
+      <w:r>
+        <w:t xml:space="preserve">dynamic adjustments and estimations to thresholding </w:t>
+      </w:r>
+      <w:r>
+        <w:t xml:space="preserve">and algorithms that define how the given thresholds apply. </w:t>
+      </w:r>
+      <w:r>
+        <w:t>According to [11], Block-matching and 3D filtering (BM3D) is the “current state of the art algorithm for denoising images corrupted by Additive White Gaussian noise (AWGN)” which is particularly relevant as most CT image noise is modelled by AWGN</w:t>
+      </w:r>
+      <w:r>
+        <w:t xml:space="preserve"> [10]</w:t>
+      </w:r>
+      <w:r>
+        <w:t xml:space="preserve">. </w:t>
+      </w:r>
+      <w:commentRangeStart w:id="3"/>
+      <w:r>
+        <w:t>BM3D</w:t>
+      </w:r>
+      <w:r>
+        <w:t xml:space="preserve"> [</w:t>
+      </w:r>
+      <w:r>
+        <w:t xml:space="preserve">12, </w:t>
+      </w:r>
+      <w:r>
+        <w:t xml:space="preserve">20] involves two main </w:t>
       </w:r>
       <w:r>
         <w:lastRenderedPageBreak/>
-        <w:t xml:space="preserve">Sensing [10]. IR essentially extends FBP by </w:t>
-      </w:r>
-      <w:r>
-        <w:t>applying it as an iterative algorithm. IR produces better quality images, particularly in cases with low-dose and/or sparse data.</w:t>
-      </w:r>
-    </w:p>
-    <w:p>
-      <w:pPr>
-        <w:jc w:val="both"/>
-      </w:pPr>
-      <w:r>
-        <w:t>Traditional Denoising methods (1):</w:t>
+        <w:t>stages</w:t>
+      </w:r>
+      <w:r>
+        <w:t>: 1) basic estimation (</w:t>
+      </w:r>
+      <w:r>
+        <w:t>hard thresholding</w:t>
+      </w:r>
+      <w:r>
+        <w:t>) and 2) refined estimation (wiener filtering).</w:t>
+      </w:r>
+      <w:r>
+        <w:t xml:space="preserve"> Stage 1 produces a basic estimate of the denoised image and Stage 2 uses this estimate to inform its result.</w:t>
+      </w:r>
+      <w:r>
+        <w:t xml:space="preserve"> In both </w:t>
+      </w:r>
+      <w:r>
+        <w:t>stages</w:t>
+      </w:r>
+      <w:r>
+        <w:t xml:space="preserve">, the image is divided into overlapping patches, which are then stacked together into 3D arrays. This is followed by a filtering </w:t>
+      </w:r>
+      <w:r>
+        <w:t>step. For this step, Stage 1 involves thresholding in the wavelet or DCT domain and Stage 2 applies Wiener filtering using the basic estimation and the original image. Finally, the filtered patches are transformed back to the spatial domain, with overlapping patches averaged to produce the final image.</w:t>
+      </w:r>
+      <w:commentRangeEnd w:id="3"/>
+      <w:r>
+        <w:rPr>
+          <w:rStyle w:val="CommentReference"/>
+        </w:rPr>
+        <w:commentReference w:id="3"/>
+      </w:r>
+    </w:p>
+    <w:p>
+      <w:pPr>
+        <w:jc w:val="both"/>
+        <w:rPr>
+          <w:u w:val="single"/>
+        </w:rPr>
+      </w:pPr>
+      <w:r>
+        <w:rPr>
+          <w:u w:val="single"/>
+        </w:rPr>
+        <w:t>Deep Learning Techniques</w:t>
+      </w:r>
+    </w:p>
+    <w:p>
+      <w:pPr>
+        <w:jc w:val="both"/>
+      </w:pPr>
+      <w:r>
+        <w:t>With the increase</w:t>
+      </w:r>
+      <w:r>
+        <w:t>d</w:t>
+      </w:r>
+      <w:r>
+        <w:t xml:space="preserve"> popularity of Deep Learning (DL) applications in </w:t>
+      </w:r>
+      <w:r>
+        <w:t>recent</w:t>
+      </w:r>
+      <w:r>
+        <w:t xml:space="preserve"> years, several DL-based denoising strategies have been </w:t>
+      </w:r>
+      <w:r>
+        <w:t xml:space="preserve">developed. An overview of these </w:t>
+      </w:r>
+      <w:r>
+        <w:t>is</w:t>
+      </w:r>
+      <w:r>
+        <w:t xml:space="preserve"> provided in [12]. </w:t>
+      </w:r>
+      <w:r>
+        <w:t xml:space="preserve">Convolutional Neural Networks (CNNs) are the most popular architecture in DL-based denoising. Making use of both convolutional layers and fully connected layers, they can extract and refine the main anatomical features of CT images and remove noise. CNNs apply non-linear transformations discerning noise from actual patters and build adaptive filters that </w:t>
+      </w:r>
+      <w:r>
+        <w:t>can</w:t>
+      </w:r>
+      <w:r>
+        <w:t xml:space="preserve"> separate the critical features from the noise [12]. They work particularly well on high-dimensional data and </w:t>
+      </w:r>
+      <w:r>
+        <w:t>can</w:t>
+      </w:r>
+      <w:r>
+        <w:t xml:space="preserve"> produce resulting images of high resolution. [11] and [12] both highlight the popular RED-CNN</w:t>
+      </w:r>
+      <w:r>
+        <w:t xml:space="preserve"> (Residual Encoder Decoder CNN)</w:t>
+      </w:r>
+      <w:r>
+        <w:t xml:space="preserve"> [21]</w:t>
+      </w:r>
+      <w:r>
+        <w:t xml:space="preserve"> and U-NET</w:t>
+      </w:r>
+      <w:r>
+        <w:t xml:space="preserve"> [9]</w:t>
+      </w:r>
+      <w:r>
+        <w:t xml:space="preserve"> architectures.</w:t>
+      </w:r>
+      <w:r>
+        <w:t xml:space="preserve"> Both are set up with encoder-decoder structures using skip-connections.</w:t>
+      </w:r>
+      <w:r>
+        <w:t xml:space="preserve"> </w:t>
+      </w:r>
+      <w:r>
+        <w:t>There are two main disadvantages to these types of architectures. Firstly, they require a significant amount of labeled training data, which is difficult to come by due to limited public medical datasets and the challenges with generating well-modelled paired noisy and noise-free images for comparison. Additionally, they are considered “</w:t>
+      </w:r>
+      <w:r>
+        <w:t>black box</w:t>
+      </w:r>
+      <w:r>
+        <w:t>” algorithms and can be difficult to interpret.</w:t>
+      </w:r>
+    </w:p>
+    <w:p>
+      <w:pPr>
+        <w:jc w:val="both"/>
+      </w:pPr>
+      <w:r>
+        <w:t>more to follow (each paragraph):</w:t>
       </w:r>
     </w:p>
     <w:p>
@@ -877,12 +1182,12 @@
         <w:pStyle w:val="ListParagraph"/>
         <w:numPr>
           <w:ilvl w:val="0"/>
-          <w:numId w:val="3"/>
+          <w:numId w:val="6"/>
         </w:numPr>
         <w:jc w:val="both"/>
       </w:pPr>
       <w:r>
-        <w:t>Mathematical transforms in CT processing (radon transform etc.)</w:t>
+        <w:t>GANs</w:t>
       </w:r>
     </w:p>
     <w:p>
@@ -890,325 +1195,615 @@
         <w:pStyle w:val="ListParagraph"/>
         <w:numPr>
           <w:ilvl w:val="0"/>
-          <w:numId w:val="3"/>
+          <w:numId w:val="6"/>
         </w:numPr>
         <w:jc w:val="both"/>
       </w:pPr>
       <w:r>
-        <w:t>Linear Filters</w:t>
-      </w:r>
+        <w:t>Other DL-based methods (VAEs, Transformers)</w:t>
+      </w:r>
+    </w:p>
+    <w:p>
+      <w:pPr>
+        <w:jc w:val="both"/>
+      </w:pPr>
     </w:p>
     <w:p>
       <w:pPr>
         <w:pStyle w:val="ListParagraph"/>
         <w:numPr>
           <w:ilvl w:val="0"/>
-          <w:numId w:val="3"/>
+          <w:numId w:val="6"/>
         </w:numPr>
         <w:jc w:val="both"/>
       </w:pPr>
       <w:r>
-        <w:t>FBP &amp; IR</w:t>
-      </w:r>
-    </w:p>
-    <w:p>
-      <w:pPr>
-        <w:jc w:val="both"/>
-      </w:pPr>
-      <w:r>
-        <w:t>Traditional Denoising methods (2)</w:t>
-      </w:r>
-    </w:p>
-    <w:p>
-      <w:pPr>
-        <w:pStyle w:val="ListParagraph"/>
-        <w:numPr>
-          <w:ilvl w:val="0"/>
-          <w:numId w:val="3"/>
-        </w:numPr>
-        <w:jc w:val="both"/>
-      </w:pPr>
-      <w:r>
-        <w:t>NLM</w:t>
-      </w:r>
-    </w:p>
-    <w:p>
-      <w:pPr>
-        <w:pStyle w:val="ListParagraph"/>
-        <w:numPr>
-          <w:ilvl w:val="0"/>
-          <w:numId w:val="3"/>
-        </w:numPr>
-        <w:jc w:val="both"/>
-      </w:pPr>
-      <w:r>
-        <w:t>TV</w:t>
-      </w:r>
-    </w:p>
-    <w:p>
-      <w:pPr>
-        <w:pStyle w:val="ListParagraph"/>
-        <w:numPr>
-          <w:ilvl w:val="0"/>
-          <w:numId w:val="3"/>
-        </w:numPr>
-        <w:jc w:val="both"/>
-      </w:pPr>
-      <w:r>
-        <w:t>PWBCD</w:t>
-      </w:r>
-    </w:p>
-    <w:p>
-      <w:pPr>
-        <w:pStyle w:val="ListParagraph"/>
-        <w:numPr>
-          <w:ilvl w:val="0"/>
-          <w:numId w:val="3"/>
-        </w:numPr>
-        <w:jc w:val="both"/>
-      </w:pPr>
-      <w:r>
-        <w:t>BM3D</w:t>
-      </w:r>
-    </w:p>
-    <w:p>
-      <w:pPr>
-        <w:pStyle w:val="ListParagraph"/>
-        <w:numPr>
-          <w:ilvl w:val="0"/>
-          <w:numId w:val="3"/>
-        </w:numPr>
-        <w:jc w:val="both"/>
-      </w:pPr>
-      <w:r>
-        <w:t>Wavelet-based methods</w:t>
-      </w:r>
-    </w:p>
-    <w:p>
-      <w:pPr>
-        <w:jc w:val="both"/>
-      </w:pPr>
-      <w:r>
-        <w:t>Deep-Learning Denoising methods</w:t>
-      </w:r>
-    </w:p>
-    <w:p>
-      <w:pPr>
-        <w:pStyle w:val="ListParagraph"/>
-        <w:numPr>
-          <w:ilvl w:val="0"/>
-          <w:numId w:val="3"/>
-        </w:numPr>
-        <w:jc w:val="both"/>
-      </w:pPr>
-      <w:r>
-        <w:t xml:space="preserve">Dictionary </w:t>
+        <w:t>Metrics</w:t>
+      </w:r>
+    </w:p>
+    <w:p>
+      <w:pPr>
+        <w:ind w:firstLine="720"/>
+        <w:jc w:val="both"/>
+      </w:pPr>
+      <w:r>
+        <w:t>-   How to think about them:</w:t>
+      </w:r>
+    </w:p>
+    <w:p>
+      <w:pPr>
+        <w:ind w:left="1440"/>
+        <w:jc w:val="both"/>
+      </w:pPr>
+      <w:r>
+        <w:t>&gt;</w:t>
+      </w:r>
+      <w:r>
+        <w:t xml:space="preserve"> They are useful for getting a good overall </w:t>
       </w:r>
       <w:proofErr w:type="gramStart"/>
       <w:r>
-        <w:t>learning</w:t>
+        <w:t>idea</w:t>
       </w:r>
       <w:proofErr w:type="gramEnd"/>
     </w:p>
     <w:p>
       <w:pPr>
-        <w:pStyle w:val="ListParagraph"/>
-        <w:numPr>
-          <w:ilvl w:val="0"/>
-          <w:numId w:val="3"/>
-        </w:numPr>
-        <w:jc w:val="both"/>
-      </w:pPr>
-      <w:r>
-        <w:t>CNNs</w:t>
-      </w:r>
-    </w:p>
-    <w:p>
-      <w:pPr>
-        <w:pStyle w:val="ListParagraph"/>
-        <w:numPr>
-          <w:ilvl w:val="0"/>
-          <w:numId w:val="3"/>
-        </w:numPr>
-        <w:jc w:val="both"/>
-      </w:pPr>
-      <w:r>
-        <w:t>GANs</w:t>
-      </w:r>
-    </w:p>
-    <w:p>
-      <w:pPr>
-        <w:pStyle w:val="ListParagraph"/>
-        <w:numPr>
-          <w:ilvl w:val="0"/>
-          <w:numId w:val="3"/>
-        </w:numPr>
-        <w:jc w:val="both"/>
-      </w:pPr>
-      <w:r>
-        <w:t>Transformers</w:t>
-      </w:r>
-    </w:p>
-    <w:p>
-      <w:pPr>
-        <w:pStyle w:val="ListParagraph"/>
-        <w:numPr>
-          <w:ilvl w:val="0"/>
-          <w:numId w:val="3"/>
-        </w:numPr>
-        <w:jc w:val="both"/>
-      </w:pPr>
-      <w:r>
-        <w:t>Others (VAEs)</w:t>
-      </w:r>
-    </w:p>
-    <w:p>
-      <w:pPr>
-        <w:pStyle w:val="ListParagraph"/>
-        <w:numPr>
-          <w:ilvl w:val="0"/>
-          <w:numId w:val="3"/>
-        </w:numPr>
-        <w:jc w:val="both"/>
-      </w:pPr>
-      <w:r>
-        <w:t>Supervised vs unsupervised</w:t>
-      </w:r>
-    </w:p>
-    <w:p>
-      <w:pPr>
-        <w:jc w:val="both"/>
-      </w:pPr>
-      <w:r>
-        <w:t>Metrics</w:t>
-      </w:r>
-    </w:p>
-    <w:p>
-      <w:pPr>
-        <w:pStyle w:val="ListParagraph"/>
-        <w:numPr>
-          <w:ilvl w:val="0"/>
-          <w:numId w:val="3"/>
-        </w:numPr>
-        <w:jc w:val="both"/>
-      </w:pPr>
-      <w:r>
-        <w:t>How to think about them</w:t>
-      </w:r>
-      <w:r>
-        <w:t>:</w:t>
-      </w:r>
-    </w:p>
-    <w:p>
-      <w:pPr>
-        <w:pStyle w:val="ListParagraph"/>
-        <w:numPr>
-          <w:ilvl w:val="1"/>
-          <w:numId w:val="3"/>
-        </w:numPr>
-        <w:jc w:val="both"/>
-      </w:pPr>
-      <w:r>
-        <w:t xml:space="preserve">They are useful for getting a good overall </w:t>
+        <w:ind w:left="720" w:firstLine="720"/>
+        <w:jc w:val="both"/>
+      </w:pPr>
+      <w:r>
+        <w:t xml:space="preserve">&gt; </w:t>
+      </w:r>
+      <w:r>
+        <w:t>Limitations</w:t>
+      </w:r>
+    </w:p>
+    <w:p>
+      <w:pPr>
+        <w:ind w:left="720" w:firstLine="720"/>
+        <w:jc w:val="both"/>
+      </w:pPr>
+      <w:r>
+        <w:t xml:space="preserve">&gt; </w:t>
+      </w:r>
+      <w:r>
+        <w:t>List and describe them (</w:t>
+      </w:r>
+      <w:r>
+        <w:t xml:space="preserve">maybe </w:t>
+      </w:r>
+      <w:r>
+        <w:t>make a table)</w:t>
+      </w:r>
+    </w:p>
+    <w:p>
+      <w:pPr>
+        <w:jc w:val="both"/>
+      </w:pPr>
+    </w:p>
+    <w:p>
+      <w:pPr>
+        <w:jc w:val="both"/>
+      </w:pPr>
+      <w:r>
+        <w:t xml:space="preserve">- </w:t>
+      </w:r>
+      <w:r>
+        <w:t>Datasets</w:t>
+      </w:r>
+    </w:p>
+    <w:p>
+      <w:pPr>
+        <w:ind w:firstLine="720"/>
+        <w:jc w:val="both"/>
+      </w:pPr>
+      <w:r>
+        <w:t>-  Independence Test</w:t>
+      </w:r>
+    </w:p>
+    <w:p>
+      <w:pPr>
+        <w:ind w:firstLine="720"/>
+        <w:jc w:val="both"/>
+      </w:pPr>
+      <w:r>
+        <w:t xml:space="preserve">-   </w:t>
+      </w:r>
+      <w:r>
+        <w:t xml:space="preserve">list available options: </w:t>
+      </w:r>
+      <w:r>
+        <w:t>CTIA, Mayo etc.</w:t>
+      </w:r>
+    </w:p>
+    <w:p>
+      <w:pPr>
+        <w:jc w:val="both"/>
+      </w:pPr>
+      <w:r>
+        <w:t xml:space="preserve">- </w:t>
+      </w:r>
+      <w:r>
+        <w:t>Simulation</w:t>
+      </w:r>
+      <w:r>
+        <w:t xml:space="preserve"> of Noise</w:t>
+      </w:r>
+    </w:p>
+    <w:p>
+      <w:pPr>
+        <w:ind w:firstLine="720"/>
+        <w:jc w:val="both"/>
+      </w:pPr>
+      <w:r>
+        <w:t xml:space="preserve">- </w:t>
+      </w:r>
+      <w:r>
+        <w:t xml:space="preserve"> XCIST</w:t>
+      </w:r>
+    </w:p>
+    <w:p>
+      <w:pPr>
+        <w:ind w:firstLine="720"/>
+        <w:jc w:val="both"/>
+      </w:pPr>
+      <w:r>
+        <w:t xml:space="preserve">- briefly describe </w:t>
       </w:r>
       <w:proofErr w:type="gramStart"/>
       <w:r>
-        <w:t>idea</w:t>
+        <w:t>Other</w:t>
       </w:r>
       <w:proofErr w:type="gramEnd"/>
-    </w:p>
-    <w:p>
-      <w:pPr>
-        <w:pStyle w:val="ListParagraph"/>
-        <w:numPr>
-          <w:ilvl w:val="1"/>
-          <w:numId w:val="3"/>
-        </w:numPr>
-        <w:jc w:val="both"/>
-      </w:pPr>
-      <w:r>
-        <w:t>Limitations</w:t>
-      </w:r>
-    </w:p>
-    <w:p>
-      <w:pPr>
-        <w:pStyle w:val="ListParagraph"/>
-        <w:numPr>
-          <w:ilvl w:val="0"/>
-          <w:numId w:val="3"/>
-        </w:numPr>
-        <w:jc w:val="both"/>
-      </w:pPr>
-      <w:r>
-        <w:t>List and describe them (make a table)</w:t>
-      </w:r>
-    </w:p>
-    <w:p>
-      <w:pPr>
-        <w:jc w:val="both"/>
-      </w:pPr>
-      <w:r>
-        <w:t>Datasets</w:t>
-      </w:r>
-    </w:p>
-    <w:p>
-      <w:pPr>
-        <w:pStyle w:val="ListParagraph"/>
-        <w:numPr>
-          <w:ilvl w:val="0"/>
-          <w:numId w:val="3"/>
-        </w:numPr>
-        <w:jc w:val="both"/>
-      </w:pPr>
-      <w:r>
-        <w:t>Independence Test</w:t>
-      </w:r>
-    </w:p>
-    <w:p>
-      <w:pPr>
-        <w:pStyle w:val="ListParagraph"/>
-        <w:numPr>
-          <w:ilvl w:val="0"/>
-          <w:numId w:val="3"/>
-        </w:numPr>
-        <w:jc w:val="both"/>
-      </w:pPr>
-      <w:r>
-        <w:t>CTIA, Mayo etc.</w:t>
-      </w:r>
-    </w:p>
-    <w:p>
-      <w:pPr>
-        <w:jc w:val="both"/>
-      </w:pPr>
-      <w:r>
-        <w:t>Simulation</w:t>
-      </w:r>
-    </w:p>
-    <w:p>
-      <w:pPr>
-        <w:pStyle w:val="ListParagraph"/>
-        <w:numPr>
-          <w:ilvl w:val="0"/>
-          <w:numId w:val="3"/>
-        </w:numPr>
-        <w:jc w:val="both"/>
-      </w:pPr>
-      <w:r>
-        <w:t>XCIST</w:t>
-      </w:r>
-    </w:p>
-    <w:p>
-      <w:pPr>
-        <w:pStyle w:val="ListParagraph"/>
-        <w:numPr>
-          <w:ilvl w:val="0"/>
-          <w:numId w:val="3"/>
-        </w:numPr>
-        <w:jc w:val="both"/>
-      </w:pPr>
-      <w:r>
-        <w:t>Other papers</w:t>
+      <w:r>
+        <w:t xml:space="preserve"> papers</w:t>
+      </w:r>
+    </w:p>
+    <w:p>
+      <w:pPr>
+        <w:jc w:val="both"/>
+      </w:pPr>
+    </w:p>
+    <w:p>
+      <w:pPr>
+        <w:jc w:val="both"/>
+      </w:pPr>
+      <w:r>
+        <w:t>(end of Locate section)</w:t>
+      </w:r>
+    </w:p>
+    <w:p>
+      <w:pPr>
+        <w:jc w:val="both"/>
+      </w:pPr>
+      <w:r>
+        <w:rPr>
+          <w:u w:val="single"/>
+        </w:rPr>
+        <w:t>Combining Task and Denoising (Focus of the Approach)</w:t>
+      </w:r>
+    </w:p>
+    <w:p>
+      <w:pPr>
+        <w:jc w:val="both"/>
+      </w:pPr>
+      <w:r>
+        <w:t>Go through several papers that are similar &amp; list the libraries, methods and metrics that will be relevant and used in this thesis.</w:t>
+      </w:r>
+    </w:p>
+    <w:p>
+      <w:pPr>
+        <w:jc w:val="both"/>
+      </w:pPr>
+    </w:p>
+    <w:p>
+      <w:pPr>
+        <w:rPr>
+          <w:b/>
+          <w:bCs/>
+        </w:rPr>
+      </w:pPr>
+      <w:r>
+        <w:rPr>
+          <w:b/>
+          <w:bCs/>
+        </w:rPr>
+        <w:br w:type="page"/>
+      </w:r>
+    </w:p>
+    <w:p>
+      <w:pPr>
+        <w:jc w:val="both"/>
+        <w:rPr>
+          <w:b/>
+          <w:bCs/>
+        </w:rPr>
+      </w:pPr>
+      <w:r>
+        <w:rPr>
+          <w:b/>
+          <w:bCs/>
+        </w:rPr>
+        <w:lastRenderedPageBreak/>
+        <w:t>References:</w:t>
+      </w:r>
+    </w:p>
+    <w:p>
+      <w:pPr>
+        <w:jc w:val="both"/>
+      </w:pPr>
+      <w:r>
+        <w:t>1. (-) [2019, IEEE ICECCT] A Comparative Study of Lung Cancer Detection using Machine Learning Algorithms https://ieeexplore.ieee.org/abstract/document/8869001</w:t>
+      </w:r>
+    </w:p>
+    <w:p>
+      <w:pPr>
+        <w:jc w:val="both"/>
+      </w:pPr>
+      <w:r>
+        <w:t xml:space="preserve">  2. (+) [2016, IEEE Medical Imaging] Convolutional Neural Networks for Medical Image Analysis: Full Training or Fine Tuning? (https://ieeexplore.ieee.org/document/7426826) </w:t>
+      </w:r>
+    </w:p>
+    <w:p>
+      <w:pPr>
+        <w:jc w:val="both"/>
+      </w:pPr>
+      <w:r>
+        <w:t xml:space="preserve">  3. (*) [2021, Nature] Common pitfalls and recommendations for using machine learning to detect and prognosticate for COVID-19 using chest radiographs and CT scans (https://www.nature.com/articles/s42256-021-00307-0)</w:t>
+      </w:r>
+    </w:p>
+    <w:p>
+      <w:pPr>
+        <w:jc w:val="both"/>
+      </w:pPr>
+      <w:r>
+        <w:t xml:space="preserve">  4. (.) [2003, Academic Radiology] Automated lung segmentation for thoracic CT: Impact on computer-aided diagnosis (https://www.sciencedirect.com/science/article/pii/S1076633204003745)</w:t>
+      </w:r>
+    </w:p>
+    <w:p>
+      <w:pPr>
+        <w:jc w:val="both"/>
+      </w:pPr>
+      <w:r>
+        <w:t xml:space="preserve">  5. (.) [2001, IEEE Transactions on Medical Imaging] Automatic lung segmentation for accurate quantitation of volumetric X-ray CT images (https://doi.org/10.1109/42.929615)</w:t>
+      </w:r>
+    </w:p>
+    <w:p>
+      <w:pPr>
+        <w:jc w:val="both"/>
+      </w:pPr>
+      <w:r>
+        <w:t xml:space="preserve">  6. (+) [2024, Medical Physics] A multiscale 3D network for lung nodule detection using flexible nodule modeling</w:t>
+      </w:r>
+    </w:p>
+    <w:p>
+      <w:pPr>
+        <w:jc w:val="both"/>
+      </w:pPr>
+      <w:r>
+        <w:t xml:space="preserve">  7. (*) [2007, Journal of Nuclear Medicine Technology] Principles of CT: Radiation Dose and Image Quality (https://tech.snmjournals.org/content/35/4/213.full)</w:t>
+      </w:r>
+    </w:p>
+    <w:p>
+      <w:pPr>
+        <w:jc w:val="both"/>
+      </w:pPr>
+      <w:r>
+        <w:t xml:space="preserve">  8. (+) [2002, Ped </w:t>
+      </w:r>
+      <w:proofErr w:type="spellStart"/>
+      <w:r>
+        <w:t>Radiol</w:t>
+      </w:r>
+      <w:proofErr w:type="spellEnd"/>
+      <w:r>
+        <w:t>] Dose and image quality in CT (https://link.springer.com/article/10.1007/s00247-002-0796-2)</w:t>
+      </w:r>
+    </w:p>
+    <w:p>
+      <w:pPr>
+        <w:jc w:val="both"/>
+      </w:pPr>
+      <w:r>
+        <w:t xml:space="preserve">   9. (+) [2021, IEEE Access] U-Net and Its Variants for Medical Image Segmentation: A Review of Theory and Applications (</w:t>
+      </w:r>
+      <w:hyperlink r:id="rId9" w:history="1">
+        <w:r>
+          <w:rPr>
+            <w:rStyle w:val="Hyperlink"/>
+          </w:rPr>
+          <w:t>https://doi.org/10.1109/ACCESS.2021.3086020</w:t>
+        </w:r>
+      </w:hyperlink>
+      <w:r>
+        <w:t>)</w:t>
+      </w:r>
+    </w:p>
+    <w:p>
+      <w:pPr>
+        <w:jc w:val="both"/>
+      </w:pPr>
+      <w:r>
+        <w:t xml:space="preserve">  10. (*) [2020, Biomed. Sig. Proc. &amp; Control] A review on medical image denoising algorithms https://www.sciencedirect.com/science/article/pii/S1746809420301920</w:t>
+      </w:r>
+    </w:p>
+    <w:p>
+      <w:pPr>
+        <w:jc w:val="both"/>
+      </w:pPr>
+      <w:r>
+        <w:t xml:space="preserve">  11. (*) [2018, Biomed. Sig. Proc. &amp; Control] A review on CT image noise and its denoising (https://doi.org/10.1016/j.bspc.2018.01.010)</w:t>
+      </w:r>
+    </w:p>
+    <w:p>
+      <w:pPr>
+        <w:jc w:val="both"/>
+      </w:pPr>
+      <w:r>
+        <w:t xml:space="preserve">  12. (*) [2023, Medical Physics] CT image denoising methods for image quality improvement and radiation dose reduction https://aapm.onlinelibrary.wiley.com/doi/pdf/10.1002/acm2.14270</w:t>
+      </w:r>
+    </w:p>
+    <w:p>
+      <w:pPr>
+        <w:jc w:val="both"/>
+      </w:pPr>
+      <w:r>
+        <w:t xml:space="preserve">  13. (+) [2020, CVPR] Wavelet Integrated CNNs for Noise-Robust Image Classification (</w:t>
+      </w:r>
+      <w:hyperlink r:id="rId10" w:history="1">
+        <w:r>
+          <w:rPr>
+            <w:rStyle w:val="Hyperlink"/>
+          </w:rPr>
+          <w:t>https://openaccess.thecvf.com/content_CVPR_2020/papers/Li_Wavelet_Integrated_CNNs_for_Noise-Robust_Image_Classification_CVPR_2020_paper.pdf</w:t>
+        </w:r>
+      </w:hyperlink>
+      <w:r>
+        <w:t>)</w:t>
+      </w:r>
+    </w:p>
+    <w:p>
+      <w:pPr>
+        <w:jc w:val="both"/>
+      </w:pPr>
+      <w:r>
+        <w:lastRenderedPageBreak/>
+        <w:t xml:space="preserve">  14. (.) D.-H. Trinh, T.-T. Nguyen, N. Linh-</w:t>
+      </w:r>
+      <w:proofErr w:type="spellStart"/>
+      <w:r>
+        <w:t>Trung</w:t>
+      </w:r>
+      <w:proofErr w:type="spellEnd"/>
+      <w:r>
+        <w:t xml:space="preserve">, </w:t>
+      </w:r>
+      <w:proofErr w:type="gramStart"/>
+      <w:r>
+        <w:t>An</w:t>
+      </w:r>
+      <w:proofErr w:type="gramEnd"/>
+      <w:r>
+        <w:t xml:space="preserve"> effective example-based denoising method for CT images using Markov random field, in: Proc. IEEE Int. Conf. Advanced Technologies for Communications (ATC 2014), IEEE, Hanoi, 2014, pp. 355–359.</w:t>
+      </w:r>
+    </w:p>
+    <w:p>
+      <w:pPr>
+        <w:jc w:val="both"/>
+      </w:pPr>
+      <w:r>
+        <w:t xml:space="preserve">  15. L. A. </w:t>
+      </w:r>
+      <w:proofErr w:type="spellStart"/>
+      <w:r>
+        <w:t>Shepp</w:t>
+      </w:r>
+      <w:proofErr w:type="spellEnd"/>
+      <w:r>
+        <w:t xml:space="preserve"> and B. F. Logan, "The Fourier reconstruction of a head section," in IEEE Transactions on Nuclear Science, vol. 21, no. 3, pp. 21-43, June 1974, </w:t>
+      </w:r>
+      <w:proofErr w:type="spellStart"/>
+      <w:r>
+        <w:t>doi</w:t>
+      </w:r>
+      <w:proofErr w:type="spellEnd"/>
+      <w:r>
+        <w:t>: 10.1109/TNS.1974.6499235. keywords: {</w:t>
+      </w:r>
+      <w:proofErr w:type="spellStart"/>
+      <w:proofErr w:type="gramStart"/>
+      <w:r>
+        <w:t>Interpolation;Search</w:t>
+      </w:r>
+      <w:proofErr w:type="spellEnd"/>
+      <w:proofErr w:type="gramEnd"/>
+      <w:r>
+        <w:t xml:space="preserve"> </w:t>
+      </w:r>
+      <w:proofErr w:type="spellStart"/>
+      <w:r>
+        <w:t>methods;Fourier</w:t>
+      </w:r>
+      <w:proofErr w:type="spellEnd"/>
+      <w:r>
+        <w:t xml:space="preserve"> </w:t>
+      </w:r>
+      <w:proofErr w:type="spellStart"/>
+      <w:r>
+        <w:t>transforms;Bandwidth;Oscillators;Approximation</w:t>
+      </w:r>
+      <w:proofErr w:type="spellEnd"/>
+      <w:r>
+        <w:t xml:space="preserve"> </w:t>
+      </w:r>
+      <w:proofErr w:type="spellStart"/>
+      <w:r>
+        <w:t>algorithms;Spatial</w:t>
+      </w:r>
+      <w:proofErr w:type="spellEnd"/>
+      <w:r>
+        <w:t xml:space="preserve"> resolution},</w:t>
+      </w:r>
+    </w:p>
+    <w:p>
+      <w:pPr>
+        <w:jc w:val="both"/>
+      </w:pPr>
+      <w:r>
+        <w:t xml:space="preserve">  16. </w:t>
+      </w:r>
+      <w:proofErr w:type="spellStart"/>
+      <w:r>
+        <w:t>Mohammadinejad</w:t>
+      </w:r>
+      <w:proofErr w:type="spellEnd"/>
+      <w:r>
+        <w:t xml:space="preserve"> P, </w:t>
+      </w:r>
+      <w:proofErr w:type="spellStart"/>
+      <w:r>
+        <w:t>Mileto</w:t>
+      </w:r>
+      <w:proofErr w:type="spellEnd"/>
+      <w:r>
+        <w:t xml:space="preserve"> A, Yu L, et al. CT noise-reduction methods for lower-dose scanning: strengths and weaknesses of iterative reconstruction algorithms and new techniques. </w:t>
+      </w:r>
+      <w:proofErr w:type="spellStart"/>
+      <w:r>
+        <w:t>RadioGraphics</w:t>
+      </w:r>
+      <w:proofErr w:type="spellEnd"/>
+      <w:r>
+        <w:t>. 2021;41(5):1493-1508.</w:t>
+      </w:r>
+    </w:p>
+    <w:p>
+      <w:pPr>
+        <w:jc w:val="both"/>
+      </w:pPr>
+      <w:r>
+        <w:t xml:space="preserve">  17. Antoni </w:t>
+      </w:r>
+      <w:proofErr w:type="spellStart"/>
+      <w:r>
+        <w:t>Buades</w:t>
+      </w:r>
+      <w:proofErr w:type="spellEnd"/>
+      <w:r>
+        <w:t xml:space="preserve">, </w:t>
+      </w:r>
+      <w:proofErr w:type="spellStart"/>
+      <w:r>
+        <w:t>Bartomeu</w:t>
+      </w:r>
+      <w:proofErr w:type="spellEnd"/>
+      <w:r>
+        <w:t xml:space="preserve"> Coll, Jean-Michel Morel. A review of image denoising algorithms, with a new one. Multiscale Modeling and Simulation: A SIAM Interdisciplinary Journal, 2005, 4 (2), pp.490-530. ff10.1137/040616024ff. ffhal-00271141f</w:t>
+      </w:r>
+    </w:p>
+    <w:p>
+      <w:pPr>
+        <w:jc w:val="both"/>
+      </w:pPr>
+      <w:r>
+        <w:t xml:space="preserve">  18. L. I. Rudin, S. </w:t>
+      </w:r>
+      <w:proofErr w:type="spellStart"/>
+      <w:r>
+        <w:t>Osher</w:t>
+      </w:r>
+      <w:proofErr w:type="spellEnd"/>
+      <w:r>
+        <w:t xml:space="preserve">, and E. Fatemi, Nonlinear total </w:t>
+      </w:r>
+      <w:proofErr w:type="gramStart"/>
+      <w:r>
+        <w:t>variation based</w:t>
+      </w:r>
+      <w:proofErr w:type="gramEnd"/>
+      <w:r>
+        <w:t xml:space="preserve"> noise removal algorithms, </w:t>
+      </w:r>
+      <w:proofErr w:type="spellStart"/>
+      <w:r>
+        <w:t>Physica</w:t>
+      </w:r>
+      <w:proofErr w:type="spellEnd"/>
+      <w:r>
+        <w:t xml:space="preserve"> D, 60 (1992), pp. 259–268.</w:t>
+      </w:r>
+    </w:p>
+    <w:p>
+      <w:pPr>
+        <w:jc w:val="both"/>
+      </w:pPr>
+      <w:r>
+        <w:t xml:space="preserve">  19. </w:t>
+      </w:r>
+      <w:proofErr w:type="spellStart"/>
+      <w:r>
+        <w:t>Mallat</w:t>
+      </w:r>
+      <w:proofErr w:type="spellEnd"/>
+      <w:r>
+        <w:t>, S.G. A Theory for Multiresolution Signal Decomposition: The Wavelet Representation (1989) IEEE Transactions on Pattern Analysis and Machine Intelligence, 11 (7), pp. 674-693</w:t>
+      </w:r>
+    </w:p>
+    <w:p>
+      <w:pPr>
+        <w:jc w:val="both"/>
+      </w:pPr>
+      <w:r>
+        <w:t xml:space="preserve">  20. 15. Zhao T, Hoffman J, </w:t>
+      </w:r>
+      <w:proofErr w:type="spellStart"/>
+      <w:r>
+        <w:t>Mcnitt</w:t>
+      </w:r>
+      <w:proofErr w:type="spellEnd"/>
+      <w:r>
+        <w:t xml:space="preserve">-Gray M, </w:t>
+      </w:r>
+      <w:proofErr w:type="spellStart"/>
+      <w:r>
+        <w:t>Ruan</w:t>
+      </w:r>
+      <w:proofErr w:type="spellEnd"/>
+      <w:r>
+        <w:t xml:space="preserve"> D. Ultra-low-dose CT image denoising using modified BM3D scheme tailored to data statistics. Med Phys. 2019;46(1):190-198.</w:t>
+      </w:r>
+    </w:p>
+    <w:p>
+      <w:pPr>
+        <w:jc w:val="both"/>
+      </w:pPr>
+      <w:r>
+        <w:t xml:space="preserve">  21.  H. Chen, Y. Zhang, M.K. Kalra, F. Lin, P. Liao, J. Zhou, G. Wang, Low-Dose CT with a Residual Encoder–Decoder Convolutional Neural Network (RED-CNN), 2017 </w:t>
+      </w:r>
+      <w:proofErr w:type="spellStart"/>
+      <w:r>
+        <w:t>arXiv</w:t>
+      </w:r>
+      <w:proofErr w:type="spellEnd"/>
+      <w:r>
+        <w:t xml:space="preserve"> preprint arXiv:1702.00288.</w:t>
+      </w:r>
+    </w:p>
+    <w:p>
+      <w:pPr>
+        <w:jc w:val="both"/>
+      </w:pPr>
+    </w:p>
+    <w:p>
+      <w:pPr>
+        <w:jc w:val="both"/>
+      </w:pPr>
+      <w:r>
+        <w:t xml:space="preserve"> </w:t>
+      </w:r>
+      <w:r>
+        <w:t>(more to follow)</w:t>
       </w:r>
     </w:p>
     <w:p>
@@ -1285,6 +1880,23 @@
       </w:r>
     </w:p>
   </w:comment>
+  <w:comment w:id="3" w:author="Adrian Mc Intosh" w:date="2024-09-05T07:55:00Z" w:initials="AM">
+    <w:p>
+      <w:r>
+        <w:rPr>
+          <w:rStyle w:val="CommentReference"/>
+        </w:rPr>
+        <w:annotationRef/>
+      </w:r>
+      <w:r>
+        <w:rPr>
+          <w:sz w:val="20"/>
+          <w:szCs w:val="20"/>
+        </w:rPr>
+        <w:t>Fact check</w:t>
+      </w:r>
+    </w:p>
+  </w:comment>
 </w:comments>
 </file>
 
@@ -1293,6 +1905,7 @@
   <w15:commentEx w15:paraId="3A99ECD0" w15:done="0"/>
   <w15:commentEx w15:paraId="59ED2242" w15:done="0"/>
   <w15:commentEx w15:paraId="5680EF20" w15:done="0"/>
+  <w15:commentEx w15:paraId="21774665" w15:done="0"/>
 </w15:commentsEx>
 </file>
 
@@ -1301,6 +1914,7 @@
   <w16cex:commentExtensible w16cex:durableId="2BCBF00B" w16cex:dateUtc="2024-08-22T21:16:00Z"/>
   <w16cex:commentExtensible w16cex:durableId="69C81F54" w16cex:dateUtc="2024-08-23T08:39:00Z"/>
   <w16cex:commentExtensible w16cex:durableId="7EA16713" w16cex:dateUtc="2024-09-04T16:09:00Z"/>
+  <w16cex:commentExtensible w16cex:durableId="539F4F8C" w16cex:dateUtc="2024-09-05T05:55:00Z"/>
 </w16cex:commentsExtensible>
 </file>
 
@@ -1309,12 +1923,126 @@
   <w16cid:commentId w16cid:paraId="3A99ECD0" w16cid:durableId="2BCBF00B"/>
   <w16cid:commentId w16cid:paraId="59ED2242" w16cid:durableId="69C81F54"/>
   <w16cid:commentId w16cid:paraId="5680EF20" w16cid:durableId="7EA16713"/>
+  <w16cid:commentId w16cid:paraId="21774665" w16cid:durableId="539F4F8C"/>
 </w16cid:commentsIds>
 </file>
 
 <file path=word/numbering.xml><?xml version="1.0" encoding="utf-8"?>
 <w:numbering xmlns:wpc="http://schemas.microsoft.com/office/word/2010/wordprocessingCanvas" xmlns:cx="http://schemas.microsoft.com/office/drawing/2014/chartex" xmlns:cx1="http://schemas.microsoft.com/office/drawing/2015/9/8/chartex" xmlns:cx2="http://schemas.microsoft.com/office/drawing/2015/10/21/chartex" xmlns:cx3="http://schemas.microsoft.com/office/drawing/2016/5/9/chartex" xmlns:cx4="http://schemas.microsoft.com/office/drawing/2016/5/10/chartex" xmlns:cx5="http://schemas.microsoft.com/office/drawing/2016/5/11/chartex" xmlns:cx6="http://schemas.microsoft.com/office/drawing/2016/5/12/chartex" xmlns:cx7="http://schemas.microsoft.com/office/drawing/2016/5/13/chartex" xmlns:cx8="http://schemas.microsoft.com/office/drawing/2016/5/14/chartex" xmlns:mc="http://schemas.openxmlformats.org/markup-compatibility/2006" xmlns:aink="http://schemas.microsoft.com/office/drawing/2016/ink" xmlns:am3d="http://schemas.microsoft.com/office/drawing/2017/model3d" xmlns:o="urn:schemas-microsoft-com:office:office" xmlns:oel="http://schemas.microsoft.com/office/2019/extlst" xmlns:r="http://schemas.openxmlformats.org/officeDocument/2006/relationships" xmlns:m="http://schemas.openxmlformats.org/officeDocument/2006/math" xmlns:v="urn:schemas-microsoft-com:vml" xmlns:wp14="http://schemas.microsoft.com/office/word/2010/wordprocessingDrawing" xmlns:wp="http://schemas.openxmlformats.org/drawingml/2006/wordprocessingDrawing" xmlns:w10="urn:schemas-microsoft-com:office:word" xmlns:w="http://schemas.openxmlformats.org/wordprocessingml/2006/main" xmlns:w14="http://schemas.microsoft.com/office/word/2010/wordml" xmlns:w15="http://schemas.microsoft.com/office/word/2012/wordml" xmlns:w16cex="http://schemas.microsoft.com/office/word/2018/wordml/cex" xmlns:w16cid="http://schemas.microsoft.com/office/word/2016/wordml/cid" xmlns:w16="http://schemas.microsoft.com/office/word/2018/wordml" xmlns:w16sdtdh="http://schemas.microsoft.com/office/word/2020/wordml/sdtdatahash" xmlns:w16se="http://schemas.microsoft.com/office/word/2015/wordml/symex" xmlns:wpg="http://schemas.microsoft.com/office/word/2010/wordprocessingGroup" xmlns:wpi="http://schemas.microsoft.com/office/word/2010/wordprocessingInk" xmlns:wne="http://schemas.microsoft.com/office/word/2006/wordml" xmlns:wps="http://schemas.microsoft.com/office/word/2010/wordprocessingShape" mc:Ignorable="w14 w15 w16se w16cid w16 w16cex w16sdtdh wp14">
   <w:abstractNum w:abstractNumId="0" w15:restartNumberingAfterBreak="0">
+    <w:nsid w:val="285F6D98"/>
+    <w:multiLevelType w:val="hybridMultilevel"/>
+    <w:tmpl w:val="5F8CEA62"/>
+    <w:lvl w:ilvl="0" w:tplc="03D67ABE">
+      <w:start w:val="13"/>
+      <w:numFmt w:val="bullet"/>
+      <w:lvlText w:val="-"/>
+      <w:lvlJc w:val="left"/>
+      <w:pPr>
+        <w:ind w:left="720" w:hanging="360"/>
+      </w:pPr>
+      <w:rPr>
+        <w:rFonts w:ascii="Aptos" w:eastAsiaTheme="minorEastAsia" w:hAnsi="Aptos" w:cstheme="minorBidi" w:hint="default"/>
+      </w:rPr>
+    </w:lvl>
+    <w:lvl w:ilvl="1" w:tplc="04090003">
+      <w:start w:val="1"/>
+      <w:numFmt w:val="bullet"/>
+      <w:lvlText w:val="o"/>
+      <w:lvlJc w:val="left"/>
+      <w:pPr>
+        <w:ind w:left="1440" w:hanging="360"/>
+      </w:pPr>
+      <w:rPr>
+        <w:rFonts w:ascii="Courier New" w:hAnsi="Courier New" w:cs="Courier New" w:hint="default"/>
+      </w:rPr>
+    </w:lvl>
+    <w:lvl w:ilvl="2" w:tplc="04090005" w:tentative="1">
+      <w:start w:val="1"/>
+      <w:numFmt w:val="bullet"/>
+      <w:lvlText w:val=""/>
+      <w:lvlJc w:val="left"/>
+      <w:pPr>
+        <w:ind w:left="2160" w:hanging="360"/>
+      </w:pPr>
+      <w:rPr>
+        <w:rFonts w:ascii="Wingdings" w:hAnsi="Wingdings" w:hint="default"/>
+      </w:rPr>
+    </w:lvl>
+    <w:lvl w:ilvl="3" w:tplc="04090001" w:tentative="1">
+      <w:start w:val="1"/>
+      <w:numFmt w:val="bullet"/>
+      <w:lvlText w:val=""/>
+      <w:lvlJc w:val="left"/>
+      <w:pPr>
+        <w:ind w:left="2880" w:hanging="360"/>
+      </w:pPr>
+      <w:rPr>
+        <w:rFonts w:ascii="Symbol" w:hAnsi="Symbol" w:hint="default"/>
+      </w:rPr>
+    </w:lvl>
+    <w:lvl w:ilvl="4" w:tplc="04090003" w:tentative="1">
+      <w:start w:val="1"/>
+      <w:numFmt w:val="bullet"/>
+      <w:lvlText w:val="o"/>
+      <w:lvlJc w:val="left"/>
+      <w:pPr>
+        <w:ind w:left="3600" w:hanging="360"/>
+      </w:pPr>
+      <w:rPr>
+        <w:rFonts w:ascii="Courier New" w:hAnsi="Courier New" w:cs="Courier New" w:hint="default"/>
+      </w:rPr>
+    </w:lvl>
+    <w:lvl w:ilvl="5" w:tplc="04090005" w:tentative="1">
+      <w:start w:val="1"/>
+      <w:numFmt w:val="bullet"/>
+      <w:lvlText w:val=""/>
+      <w:lvlJc w:val="left"/>
+      <w:pPr>
+        <w:ind w:left="4320" w:hanging="360"/>
+      </w:pPr>
+      <w:rPr>
+        <w:rFonts w:ascii="Wingdings" w:hAnsi="Wingdings" w:hint="default"/>
+      </w:rPr>
+    </w:lvl>
+    <w:lvl w:ilvl="6" w:tplc="04090001" w:tentative="1">
+      <w:start w:val="1"/>
+      <w:numFmt w:val="bullet"/>
+      <w:lvlText w:val=""/>
+      <w:lvlJc w:val="left"/>
+      <w:pPr>
+        <w:ind w:left="5040" w:hanging="360"/>
+      </w:pPr>
+      <w:rPr>
+        <w:rFonts w:ascii="Symbol" w:hAnsi="Symbol" w:hint="default"/>
+      </w:rPr>
+    </w:lvl>
+    <w:lvl w:ilvl="7" w:tplc="04090003" w:tentative="1">
+      <w:start w:val="1"/>
+      <w:numFmt w:val="bullet"/>
+      <w:lvlText w:val="o"/>
+      <w:lvlJc w:val="left"/>
+      <w:pPr>
+        <w:ind w:left="5760" w:hanging="360"/>
+      </w:pPr>
+      <w:rPr>
+        <w:rFonts w:ascii="Courier New" w:hAnsi="Courier New" w:cs="Courier New" w:hint="default"/>
+      </w:rPr>
+    </w:lvl>
+    <w:lvl w:ilvl="8" w:tplc="04090005" w:tentative="1">
+      <w:start w:val="1"/>
+      <w:numFmt w:val="bullet"/>
+      <w:lvlText w:val=""/>
+      <w:lvlJc w:val="left"/>
+      <w:pPr>
+        <w:ind w:left="6480" w:hanging="360"/>
+      </w:pPr>
+      <w:rPr>
+        <w:rFonts w:ascii="Wingdings" w:hAnsi="Wingdings" w:hint="default"/>
+      </w:rPr>
+    </w:lvl>
+  </w:abstractNum>
+  <w:abstractNum w:abstractNumId="1" w15:restartNumberingAfterBreak="0">
     <w:nsid w:val="4B360B50"/>
     <w:multiLevelType w:val="hybridMultilevel"/>
     <w:tmpl w:val="48763270"/>
@@ -1426,7 +2154,7 @@
       </w:rPr>
     </w:lvl>
   </w:abstractNum>
-  <w:abstractNum w:abstractNumId="1" w15:restartNumberingAfterBreak="0">
+  <w:abstractNum w:abstractNumId="2" w15:restartNumberingAfterBreak="0">
     <w:nsid w:val="51B9702F"/>
     <w:multiLevelType w:val="hybridMultilevel"/>
     <w:tmpl w:val="99B425D0"/>
@@ -1538,7 +2266,119 @@
       </w:rPr>
     </w:lvl>
   </w:abstractNum>
-  <w:abstractNum w:abstractNumId="2" w15:restartNumberingAfterBreak="0">
+  <w:abstractNum w:abstractNumId="3" w15:restartNumberingAfterBreak="0">
+    <w:nsid w:val="52583B3E"/>
+    <w:multiLevelType w:val="hybridMultilevel"/>
+    <w:tmpl w:val="91AE53D8"/>
+    <w:lvl w:ilvl="0" w:tplc="A3C43960">
+      <w:numFmt w:val="bullet"/>
+      <w:lvlText w:val="-"/>
+      <w:lvlJc w:val="left"/>
+      <w:pPr>
+        <w:ind w:left="720" w:hanging="360"/>
+      </w:pPr>
+      <w:rPr>
+        <w:rFonts w:ascii="Aptos" w:eastAsiaTheme="minorEastAsia" w:hAnsi="Aptos" w:cstheme="minorBidi" w:hint="default"/>
+      </w:rPr>
+    </w:lvl>
+    <w:lvl w:ilvl="1" w:tplc="04090003" w:tentative="1">
+      <w:start w:val="1"/>
+      <w:numFmt w:val="bullet"/>
+      <w:lvlText w:val="o"/>
+      <w:lvlJc w:val="left"/>
+      <w:pPr>
+        <w:ind w:left="1440" w:hanging="360"/>
+      </w:pPr>
+      <w:rPr>
+        <w:rFonts w:ascii="Courier New" w:hAnsi="Courier New" w:cs="Courier New" w:hint="default"/>
+      </w:rPr>
+    </w:lvl>
+    <w:lvl w:ilvl="2" w:tplc="04090005" w:tentative="1">
+      <w:start w:val="1"/>
+      <w:numFmt w:val="bullet"/>
+      <w:lvlText w:val=""/>
+      <w:lvlJc w:val="left"/>
+      <w:pPr>
+        <w:ind w:left="2160" w:hanging="360"/>
+      </w:pPr>
+      <w:rPr>
+        <w:rFonts w:ascii="Wingdings" w:hAnsi="Wingdings" w:hint="default"/>
+      </w:rPr>
+    </w:lvl>
+    <w:lvl w:ilvl="3" w:tplc="04090001" w:tentative="1">
+      <w:start w:val="1"/>
+      <w:numFmt w:val="bullet"/>
+      <w:lvlText w:val=""/>
+      <w:lvlJc w:val="left"/>
+      <w:pPr>
+        <w:ind w:left="2880" w:hanging="360"/>
+      </w:pPr>
+      <w:rPr>
+        <w:rFonts w:ascii="Symbol" w:hAnsi="Symbol" w:hint="default"/>
+      </w:rPr>
+    </w:lvl>
+    <w:lvl w:ilvl="4" w:tplc="04090003" w:tentative="1">
+      <w:start w:val="1"/>
+      <w:numFmt w:val="bullet"/>
+      <w:lvlText w:val="o"/>
+      <w:lvlJc w:val="left"/>
+      <w:pPr>
+        <w:ind w:left="3600" w:hanging="360"/>
+      </w:pPr>
+      <w:rPr>
+        <w:rFonts w:ascii="Courier New" w:hAnsi="Courier New" w:cs="Courier New" w:hint="default"/>
+      </w:rPr>
+    </w:lvl>
+    <w:lvl w:ilvl="5" w:tplc="04090005" w:tentative="1">
+      <w:start w:val="1"/>
+      <w:numFmt w:val="bullet"/>
+      <w:lvlText w:val=""/>
+      <w:lvlJc w:val="left"/>
+      <w:pPr>
+        <w:ind w:left="4320" w:hanging="360"/>
+      </w:pPr>
+      <w:rPr>
+        <w:rFonts w:ascii="Wingdings" w:hAnsi="Wingdings" w:hint="default"/>
+      </w:rPr>
+    </w:lvl>
+    <w:lvl w:ilvl="6" w:tplc="04090001" w:tentative="1">
+      <w:start w:val="1"/>
+      <w:numFmt w:val="bullet"/>
+      <w:lvlText w:val=""/>
+      <w:lvlJc w:val="left"/>
+      <w:pPr>
+        <w:ind w:left="5040" w:hanging="360"/>
+      </w:pPr>
+      <w:rPr>
+        <w:rFonts w:ascii="Symbol" w:hAnsi="Symbol" w:hint="default"/>
+      </w:rPr>
+    </w:lvl>
+    <w:lvl w:ilvl="7" w:tplc="04090003" w:tentative="1">
+      <w:start w:val="1"/>
+      <w:numFmt w:val="bullet"/>
+      <w:lvlText w:val="o"/>
+      <w:lvlJc w:val="left"/>
+      <w:pPr>
+        <w:ind w:left="5760" w:hanging="360"/>
+      </w:pPr>
+      <w:rPr>
+        <w:rFonts w:ascii="Courier New" w:hAnsi="Courier New" w:cs="Courier New" w:hint="default"/>
+      </w:rPr>
+    </w:lvl>
+    <w:lvl w:ilvl="8" w:tplc="04090005" w:tentative="1">
+      <w:start w:val="1"/>
+      <w:numFmt w:val="bullet"/>
+      <w:lvlText w:val=""/>
+      <w:lvlJc w:val="left"/>
+      <w:pPr>
+        <w:ind w:left="6480" w:hanging="360"/>
+      </w:pPr>
+      <w:rPr>
+        <w:rFonts w:ascii="Wingdings" w:hAnsi="Wingdings" w:hint="default"/>
+      </w:rPr>
+    </w:lvl>
+  </w:abstractNum>
+  <w:abstractNum w:abstractNumId="4" w15:restartNumberingAfterBreak="0">
     <w:nsid w:val="56176911"/>
     <w:multiLevelType w:val="hybridMultilevel"/>
     <w:tmpl w:val="0DE20D0E"/>
@@ -1650,7 +2490,7 @@
       </w:rPr>
     </w:lvl>
   </w:abstractNum>
-  <w:abstractNum w:abstractNumId="3" w15:restartNumberingAfterBreak="0">
+  <w:abstractNum w:abstractNumId="5" w15:restartNumberingAfterBreak="0">
     <w:nsid w:val="70860DDA"/>
     <w:multiLevelType w:val="hybridMultilevel"/>
     <w:tmpl w:val="D22EE45C"/>
@@ -1763,16 +2603,22 @@
     </w:lvl>
   </w:abstractNum>
   <w:num w:numId="1" w16cid:durableId="2062629417">
+    <w:abstractNumId w:val="2"/>
+  </w:num>
+  <w:num w:numId="2" w16cid:durableId="157772111">
     <w:abstractNumId w:val="1"/>
   </w:num>
-  <w:num w:numId="2" w16cid:durableId="157772111">
-    <w:abstractNumId w:val="0"/>
+  <w:num w:numId="3" w16cid:durableId="643386882">
+    <w:abstractNumId w:val="5"/>
   </w:num>
-  <w:num w:numId="3" w16cid:durableId="643386882">
+  <w:num w:numId="4" w16cid:durableId="1624919775">
+    <w:abstractNumId w:val="4"/>
+  </w:num>
+  <w:num w:numId="5" w16cid:durableId="663629418">
     <w:abstractNumId w:val="3"/>
   </w:num>
-  <w:num w:numId="4" w16cid:durableId="1624919775">
-    <w:abstractNumId w:val="2"/>
+  <w:num w:numId="6" w16cid:durableId="784619241">
+    <w:abstractNumId w:val="0"/>
   </w:num>
 </w:numbering>
 </file>
@@ -2388,7 +3234,6 @@
   <w:style w:type="character" w:default="1" w:styleId="DefaultParagraphFont">
     <w:name w:val="Default Paragraph Font"/>
     <w:uiPriority w:val="1"/>
-    <w:semiHidden/>
     <w:unhideWhenUsed/>
   </w:style>
   <w:style w:type="table" w:default="1" w:styleId="TableNormal">
@@ -2770,6 +3615,29 @@
       <w:szCs w:val="20"/>
     </w:rPr>
   </w:style>
+  <w:style w:type="character" w:styleId="Hyperlink">
+    <w:name w:val="Hyperlink"/>
+    <w:basedOn w:val="DefaultParagraphFont"/>
+    <w:uiPriority w:val="99"/>
+    <w:unhideWhenUsed/>
+    <w:rsid w:val="00990B95"/>
+    <w:rPr>
+      <w:color w:val="467886" w:themeColor="hyperlink"/>
+      <w:u w:val="single"/>
+    </w:rPr>
+  </w:style>
+  <w:style w:type="character" w:styleId="UnresolvedMention">
+    <w:name w:val="Unresolved Mention"/>
+    <w:basedOn w:val="DefaultParagraphFont"/>
+    <w:uiPriority w:val="99"/>
+    <w:semiHidden/>
+    <w:unhideWhenUsed/>
+    <w:rsid w:val="00990B95"/>
+    <w:rPr>
+      <w:color w:val="605E5C"/>
+      <w:shd w:val="clear" w:color="auto" w:fill="E1DFDD"/>
+    </w:rPr>
+  </w:style>
 </w:styles>
 </file>
 

</xml_diff>